<commit_message>
create lab 7 work
</commit_message>
<xml_diff>
--- a/Lab Answer Templates 2021/Lab 7 Answer Template.docx
+++ b/Lab Answer Templates 2021/Lab 7 Answer Template.docx
@@ -1,6 +1,6 @@
 
 <file path=word/document.xml><?xml version="1.0" encoding="utf-8"?>
-<w:document xmlns:wpc="http://schemas.microsoft.com/office/word/2010/wordprocessingCanvas" xmlns:mc="http://schemas.openxmlformats.org/markup-compatibility/2006" xmlns:o="urn:schemas-microsoft-com:office:office" xmlns:r="http://schemas.openxmlformats.org/officeDocument/2006/relationships" xmlns:m="http://schemas.openxmlformats.org/officeDocument/2006/math" xmlns:v="urn:schemas-microsoft-com:vml" xmlns:wp14="http://schemas.microsoft.com/office/word/2010/wordprocessingDrawing" xmlns:wp="http://schemas.openxmlformats.org/drawingml/2006/wordprocessingDrawing" xmlns:w10="urn:schemas-microsoft-com:office:word" xmlns:w="http://schemas.openxmlformats.org/wordprocessingml/2006/main" xmlns:w14="http://schemas.microsoft.com/office/word/2010/wordml" xmlns:wpg="http://schemas.microsoft.com/office/word/2010/wordprocessingGroup" xmlns:wpi="http://schemas.microsoft.com/office/word/2010/wordprocessingInk" xmlns:wne="http://schemas.microsoft.com/office/word/2006/wordml" xmlns:wps="http://schemas.microsoft.com/office/word/2010/wordprocessingShape" mc:Ignorable="w14 wp14">
+<w:document xmlns:wpc="http://schemas.microsoft.com/office/word/2010/wordprocessingCanvas" xmlns:mc="http://schemas.openxmlformats.org/markup-compatibility/2006" xmlns:o="urn:schemas-microsoft-com:office:office" xmlns:r="http://schemas.openxmlformats.org/officeDocument/2006/relationships" xmlns:m="http://schemas.openxmlformats.org/officeDocument/2006/math" xmlns:v="urn:schemas-microsoft-com:vml" xmlns:wp14="http://schemas.microsoft.com/office/word/2010/wordprocessingDrawing" xmlns:wp="http://schemas.openxmlformats.org/drawingml/2006/wordprocessingDrawing" xmlns:w10="urn:schemas-microsoft-com:office:word" xmlns:w="http://schemas.openxmlformats.org/wordprocessingml/2006/main" xmlns:w14="http://schemas.microsoft.com/office/word/2010/wordml" xmlns:w15="http://schemas.microsoft.com/office/word/2012/wordml" xmlns:wpg="http://schemas.microsoft.com/office/word/2010/wordprocessingGroup" xmlns:wpi="http://schemas.microsoft.com/office/word/2010/wordprocessingInk" xmlns:wne="http://schemas.microsoft.com/office/word/2006/wordml" xmlns:wps="http://schemas.microsoft.com/office/word/2010/wordprocessingShape" mc:Ignorable="w14 w15 wp14">
   <w:body>
     <w:p>
       <w:pPr>
@@ -9,8 +9,6 @@
       <w:r>
         <w:t>CS</w:t>
       </w:r>
-      <w:bookmarkStart w:id="0" w:name="_GoBack"/>
-      <w:bookmarkEnd w:id="0"/>
       <w:r>
         <w:t xml:space="preserve">IS 330 – Lab </w:t>
       </w:r>
@@ -110,6 +108,105 @@
           <w:szCs w:val="20"/>
         </w:rPr>
       </w:pPr>
+      <w:r>
+        <w:rPr>
+          <w:rFonts w:ascii="Arial" w:eastAsia="Times New Roman" w:hAnsi="Arial" w:cs="Arial"/>
+          <w:color w:val="000000"/>
+          <w:sz w:val="20"/>
+          <w:szCs w:val="20"/>
+        </w:rPr>
+        <w:drawing>
+          <wp:inline distT="0" distB="0" distL="0" distR="0" wp14:anchorId="6503E0D2" wp14:editId="20BFB2FC">
+            <wp:extent cx="5943600" cy="4908550"/>
+            <wp:effectExtent l="0" t="0" r="0" b="6350"/>
+            <wp:docPr id="1" name="Picture 1"/>
+            <wp:cNvGraphicFramePr>
+              <a:graphicFrameLocks xmlns:a="http://schemas.openxmlformats.org/drawingml/2006/main" noChangeAspect="1"/>
+            </wp:cNvGraphicFramePr>
+            <a:graphic xmlns:a="http://schemas.openxmlformats.org/drawingml/2006/main">
+              <a:graphicData uri="http://schemas.openxmlformats.org/drawingml/2006/picture">
+                <pic:pic xmlns:pic="http://schemas.openxmlformats.org/drawingml/2006/picture">
+                  <pic:nvPicPr>
+                    <pic:cNvPr id="1" name=""/>
+                    <pic:cNvPicPr/>
+                  </pic:nvPicPr>
+                  <pic:blipFill>
+                    <a:blip r:embed="rId8"/>
+                    <a:stretch>
+                      <a:fillRect/>
+                    </a:stretch>
+                  </pic:blipFill>
+                  <pic:spPr>
+                    <a:xfrm>
+                      <a:off x="0" y="0"/>
+                      <a:ext cx="5943600" cy="4908550"/>
+                    </a:xfrm>
+                    <a:prstGeom prst="rect">
+                      <a:avLst/>
+                    </a:prstGeom>
+                  </pic:spPr>
+                </pic:pic>
+              </a:graphicData>
+            </a:graphic>
+          </wp:inline>
+        </w:drawing>
+      </w:r>
+    </w:p>
+    <w:p>
+      <w:pPr>
+        <w:spacing w:before="120" w:after="120" w:line="240" w:lineRule="auto"/>
+        <w:ind w:left="720" w:hanging="360"/>
+        <w:rPr>
+          <w:rFonts w:ascii="Arial" w:eastAsia="Times New Roman" w:hAnsi="Arial" w:cs="Arial"/>
+          <w:color w:val="000000"/>
+          <w:sz w:val="20"/>
+          <w:szCs w:val="20"/>
+        </w:rPr>
+      </w:pPr>
+      <w:r>
+        <w:rPr>
+          <w:rFonts w:ascii="Arial" w:eastAsia="Times New Roman" w:hAnsi="Arial" w:cs="Arial"/>
+          <w:color w:val="000000"/>
+          <w:sz w:val="20"/>
+          <w:szCs w:val="20"/>
+        </w:rPr>
+        <w:lastRenderedPageBreak/>
+        <w:drawing>
+          <wp:inline distT="0" distB="0" distL="0" distR="0" wp14:anchorId="30EF05FE" wp14:editId="52849669">
+            <wp:extent cx="5943600" cy="1839595"/>
+            <wp:effectExtent l="0" t="0" r="0" b="8255"/>
+            <wp:docPr id="2" name="Picture 2"/>
+            <wp:cNvGraphicFramePr>
+              <a:graphicFrameLocks xmlns:a="http://schemas.openxmlformats.org/drawingml/2006/main" noChangeAspect="1"/>
+            </wp:cNvGraphicFramePr>
+            <a:graphic xmlns:a="http://schemas.openxmlformats.org/drawingml/2006/main">
+              <a:graphicData uri="http://schemas.openxmlformats.org/drawingml/2006/picture">
+                <pic:pic xmlns:pic="http://schemas.openxmlformats.org/drawingml/2006/picture">
+                  <pic:nvPicPr>
+                    <pic:cNvPr id="1" name=""/>
+                    <pic:cNvPicPr/>
+                  </pic:nvPicPr>
+                  <pic:blipFill>
+                    <a:blip r:embed="rId9"/>
+                    <a:stretch>
+                      <a:fillRect/>
+                    </a:stretch>
+                  </pic:blipFill>
+                  <pic:spPr>
+                    <a:xfrm>
+                      <a:off x="0" y="0"/>
+                      <a:ext cx="5943600" cy="1839595"/>
+                    </a:xfrm>
+                    <a:prstGeom prst="rect">
+                      <a:avLst/>
+                    </a:prstGeom>
+                  </pic:spPr>
+                </pic:pic>
+              </a:graphicData>
+            </a:graphic>
+          </wp:inline>
+        </w:drawing>
+      </w:r>
     </w:p>
     <w:p>
       <w:pPr>
@@ -166,6 +263,50 @@
           <w:szCs w:val="20"/>
         </w:rPr>
       </w:pPr>
+      <w:r>
+        <w:rPr>
+          <w:rFonts w:ascii="Arial" w:eastAsia="Times New Roman" w:hAnsi="Arial" w:cs="Arial"/>
+          <w:b/>
+          <w:color w:val="000000"/>
+          <w:sz w:val="28"/>
+          <w:szCs w:val="20"/>
+        </w:rPr>
+        <w:drawing>
+          <wp:inline distT="0" distB="0" distL="0" distR="0" wp14:anchorId="1ECE1FEE" wp14:editId="6CBA3C29">
+            <wp:extent cx="5943600" cy="5166360"/>
+            <wp:effectExtent l="0" t="0" r="0" b="0"/>
+            <wp:docPr id="3" name="Picture 3"/>
+            <wp:cNvGraphicFramePr>
+              <a:graphicFrameLocks xmlns:a="http://schemas.openxmlformats.org/drawingml/2006/main" noChangeAspect="1"/>
+            </wp:cNvGraphicFramePr>
+            <a:graphic xmlns:a="http://schemas.openxmlformats.org/drawingml/2006/main">
+              <a:graphicData uri="http://schemas.openxmlformats.org/drawingml/2006/picture">
+                <pic:pic xmlns:pic="http://schemas.openxmlformats.org/drawingml/2006/picture">
+                  <pic:nvPicPr>
+                    <pic:cNvPr id="1" name=""/>
+                    <pic:cNvPicPr/>
+                  </pic:nvPicPr>
+                  <pic:blipFill>
+                    <a:blip r:embed="rId10"/>
+                    <a:stretch>
+                      <a:fillRect/>
+                    </a:stretch>
+                  </pic:blipFill>
+                  <pic:spPr>
+                    <a:xfrm>
+                      <a:off x="0" y="0"/>
+                      <a:ext cx="5943600" cy="5166360"/>
+                    </a:xfrm>
+                    <a:prstGeom prst="rect">
+                      <a:avLst/>
+                    </a:prstGeom>
+                  </pic:spPr>
+                </pic:pic>
+              </a:graphicData>
+            </a:graphic>
+          </wp:inline>
+        </w:drawing>
+      </w:r>
     </w:p>
     <w:p>
       <w:pPr>
@@ -256,6 +397,50 @@
           <w:szCs w:val="20"/>
         </w:rPr>
       </w:pPr>
+      <w:r>
+        <w:rPr>
+          <w:rFonts w:ascii="Arial" w:eastAsia="Times New Roman" w:hAnsi="Arial" w:cs="Arial"/>
+          <w:b/>
+          <w:color w:val="000000"/>
+          <w:sz w:val="28"/>
+          <w:szCs w:val="20"/>
+        </w:rPr>
+        <w:drawing>
+          <wp:inline distT="0" distB="0" distL="0" distR="0" wp14:anchorId="413A36FD" wp14:editId="02570EEA">
+            <wp:extent cx="5782482" cy="5792008"/>
+            <wp:effectExtent l="0" t="0" r="8890" b="0"/>
+            <wp:docPr id="4" name="Picture 4"/>
+            <wp:cNvGraphicFramePr>
+              <a:graphicFrameLocks xmlns:a="http://schemas.openxmlformats.org/drawingml/2006/main" noChangeAspect="1"/>
+            </wp:cNvGraphicFramePr>
+            <a:graphic xmlns:a="http://schemas.openxmlformats.org/drawingml/2006/main">
+              <a:graphicData uri="http://schemas.openxmlformats.org/drawingml/2006/picture">
+                <pic:pic xmlns:pic="http://schemas.openxmlformats.org/drawingml/2006/picture">
+                  <pic:nvPicPr>
+                    <pic:cNvPr id="1" name=""/>
+                    <pic:cNvPicPr/>
+                  </pic:nvPicPr>
+                  <pic:blipFill>
+                    <a:blip r:embed="rId11"/>
+                    <a:stretch>
+                      <a:fillRect/>
+                    </a:stretch>
+                  </pic:blipFill>
+                  <pic:spPr>
+                    <a:xfrm>
+                      <a:off x="0" y="0"/>
+                      <a:ext cx="5782482" cy="5792008"/>
+                    </a:xfrm>
+                    <a:prstGeom prst="rect">
+                      <a:avLst/>
+                    </a:prstGeom>
+                  </pic:spPr>
+                </pic:pic>
+              </a:graphicData>
+            </a:graphic>
+          </wp:inline>
+        </w:drawing>
+      </w:r>
     </w:p>
     <w:p>
       <w:pPr>
@@ -442,6 +627,16 @@
           <w:szCs w:val="20"/>
         </w:rPr>
       </w:pPr>
+      <w:r>
+        <w:rPr>
+          <w:rFonts w:ascii="Arial" w:eastAsia="Times New Roman" w:hAnsi="Arial" w:cs="Arial"/>
+          <w:color w:val="000000"/>
+          <w:sz w:val="20"/>
+          <w:szCs w:val="20"/>
+        </w:rPr>
+        <w:tab/>
+        <w:t>3 wires are connected, one of them being the power cable</w:t>
+      </w:r>
     </w:p>
     <w:p>
       <w:pPr>
@@ -519,13 +714,23 @@
     </w:p>
     <w:p>
       <w:pPr>
-        <w:rPr>
-          <w:rFonts w:ascii="Arial" w:eastAsia="Times New Roman" w:hAnsi="Arial" w:cs="Arial"/>
-          <w:b/>
+        <w:ind w:left="720"/>
+        <w:rPr>
+          <w:rFonts w:ascii="Arial" w:eastAsia="Times New Roman" w:hAnsi="Arial" w:cs="Arial"/>
           <w:bCs/>
           <w:color w:val="000000"/>
-        </w:rPr>
-      </w:pPr>
+          <w:sz w:val="20"/>
+        </w:rPr>
+      </w:pPr>
+      <w:r>
+        <w:rPr>
+          <w:rFonts w:ascii="Arial" w:eastAsia="Times New Roman" w:hAnsi="Arial" w:cs="Arial"/>
+          <w:bCs/>
+          <w:color w:val="000000"/>
+          <w:sz w:val="20"/>
+        </w:rPr>
+        <w:t>Configuration Terminal</w:t>
+      </w:r>
     </w:p>
     <w:p>
       <w:pPr>
@@ -617,6 +822,15 @@
           <w:szCs w:val="20"/>
         </w:rPr>
       </w:pPr>
+      <w:r>
+        <w:rPr>
+          <w:rFonts w:ascii="Arial" w:eastAsia="Times New Roman" w:hAnsi="Arial" w:cs="Arial"/>
+          <w:color w:val="000000"/>
+          <w:sz w:val="20"/>
+          <w:szCs w:val="20"/>
+        </w:rPr>
+        <w:t>One cable is for sending data and the other is for receiving data</w:t>
+      </w:r>
     </w:p>
     <w:p>
       <w:pPr>
@@ -712,6 +926,7 @@
     <w:p>
       <w:pPr>
         <w:spacing w:before="120" w:after="120" w:line="240" w:lineRule="auto"/>
+        <w:ind w:left="720"/>
         <w:rPr>
           <w:rFonts w:ascii="Arial" w:eastAsia="Times New Roman" w:hAnsi="Arial" w:cs="Arial"/>
           <w:color w:val="000000"/>
@@ -719,6 +934,15 @@
           <w:szCs w:val="20"/>
         </w:rPr>
       </w:pPr>
+      <w:r>
+        <w:rPr>
+          <w:rFonts w:ascii="Arial" w:eastAsia="Times New Roman" w:hAnsi="Arial" w:cs="Arial"/>
+          <w:color w:val="000000"/>
+          <w:sz w:val="20"/>
+          <w:szCs w:val="20"/>
+        </w:rPr>
+        <w:t>To represent the range of the wireless network</w:t>
+      </w:r>
     </w:p>
     <w:p>
       <w:pPr>
@@ -759,8 +983,40 @@
         <w:t xml:space="preserve"> Why is there no rack to hold the equipment?</w:t>
       </w:r>
     </w:p>
+    <w:p>
+      <w:pPr>
+        <w:spacing w:before="120" w:after="120" w:line="240" w:lineRule="auto"/>
+        <w:ind w:left="720" w:hanging="360"/>
+        <w:rPr>
+          <w:rFonts w:ascii="Arial" w:eastAsia="Times New Roman" w:hAnsi="Arial" w:cs="Arial"/>
+          <w:color w:val="000000"/>
+          <w:sz w:val="20"/>
+          <w:szCs w:val="20"/>
+        </w:rPr>
+      </w:pPr>
+      <w:r>
+        <w:rPr>
+          <w:rFonts w:ascii="Arial" w:eastAsia="Times New Roman" w:hAnsi="Arial" w:cs="Arial"/>
+          <w:color w:val="000000"/>
+          <w:sz w:val="20"/>
+          <w:szCs w:val="20"/>
+        </w:rPr>
+        <w:tab/>
+      </w:r>
+      <w:r>
+        <w:rPr>
+          <w:rFonts w:ascii="Arial" w:eastAsia="Times New Roman" w:hAnsi="Arial" w:cs="Arial"/>
+          <w:color w:val="000000"/>
+          <w:sz w:val="20"/>
+          <w:szCs w:val="20"/>
+        </w:rPr>
+        <w:t>Home networks usually do not have racks</w:t>
+      </w:r>
+      <w:bookmarkStart w:id="0" w:name="_GoBack"/>
+      <w:bookmarkEnd w:id="0"/>
+    </w:p>
     <w:sectPr>
-      <w:headerReference w:type="default" r:id="rId9"/>
+      <w:headerReference w:type="default" r:id="rId12"/>
       <w:pgSz w:w="12240" w:h="15840"/>
       <w:pgMar w:top="1440" w:right="1440" w:bottom="1440" w:left="1440" w:header="720" w:footer="720" w:gutter="0"/>
       <w:cols w:space="720"/>
@@ -772,7 +1028,7 @@
 </file>
 
 <file path=word/endnotes.xml><?xml version="1.0" encoding="utf-8"?>
-<w:endnotes xmlns:wpc="http://schemas.microsoft.com/office/word/2010/wordprocessingCanvas" xmlns:mc="http://schemas.openxmlformats.org/markup-compatibility/2006" xmlns:o="urn:schemas-microsoft-com:office:office" xmlns:r="http://schemas.openxmlformats.org/officeDocument/2006/relationships" xmlns:m="http://schemas.openxmlformats.org/officeDocument/2006/math" xmlns:v="urn:schemas-microsoft-com:vml" xmlns:wp14="http://schemas.microsoft.com/office/word/2010/wordprocessingDrawing" xmlns:wp="http://schemas.openxmlformats.org/drawingml/2006/wordprocessingDrawing" xmlns:w10="urn:schemas-microsoft-com:office:word" xmlns:w="http://schemas.openxmlformats.org/wordprocessingml/2006/main" xmlns:w14="http://schemas.microsoft.com/office/word/2010/wordml" xmlns:wpg="http://schemas.microsoft.com/office/word/2010/wordprocessingGroup" xmlns:wpi="http://schemas.microsoft.com/office/word/2010/wordprocessingInk" xmlns:wne="http://schemas.microsoft.com/office/word/2006/wordml" xmlns:wps="http://schemas.microsoft.com/office/word/2010/wordprocessingShape" mc:Ignorable="w14 wp14">
+<w:endnotes xmlns:wpc="http://schemas.microsoft.com/office/word/2010/wordprocessingCanvas" xmlns:mc="http://schemas.openxmlformats.org/markup-compatibility/2006" xmlns:o="urn:schemas-microsoft-com:office:office" xmlns:r="http://schemas.openxmlformats.org/officeDocument/2006/relationships" xmlns:m="http://schemas.openxmlformats.org/officeDocument/2006/math" xmlns:v="urn:schemas-microsoft-com:vml" xmlns:wp14="http://schemas.microsoft.com/office/word/2010/wordprocessingDrawing" xmlns:wp="http://schemas.openxmlformats.org/drawingml/2006/wordprocessingDrawing" xmlns:w10="urn:schemas-microsoft-com:office:word" xmlns:w="http://schemas.openxmlformats.org/wordprocessingml/2006/main" xmlns:w14="http://schemas.microsoft.com/office/word/2010/wordml" xmlns:w15="http://schemas.microsoft.com/office/word/2012/wordml" xmlns:wpg="http://schemas.microsoft.com/office/word/2010/wordprocessingGroup" xmlns:wpi="http://schemas.microsoft.com/office/word/2010/wordprocessingInk" xmlns:wne="http://schemas.microsoft.com/office/word/2006/wordml" xmlns:wps="http://schemas.microsoft.com/office/word/2010/wordprocessingShape" mc:Ignorable="w14 w15 wp14">
   <w:endnote w:type="separator" w:id="-1">
     <w:p>
       <w:pPr>
@@ -797,7 +1053,7 @@
 </file>
 
 <file path=word/footnotes.xml><?xml version="1.0" encoding="utf-8"?>
-<w:footnotes xmlns:wpc="http://schemas.microsoft.com/office/word/2010/wordprocessingCanvas" xmlns:mc="http://schemas.openxmlformats.org/markup-compatibility/2006" xmlns:o="urn:schemas-microsoft-com:office:office" xmlns:r="http://schemas.openxmlformats.org/officeDocument/2006/relationships" xmlns:m="http://schemas.openxmlformats.org/officeDocument/2006/math" xmlns:v="urn:schemas-microsoft-com:vml" xmlns:wp14="http://schemas.microsoft.com/office/word/2010/wordprocessingDrawing" xmlns:wp="http://schemas.openxmlformats.org/drawingml/2006/wordprocessingDrawing" xmlns:w10="urn:schemas-microsoft-com:office:word" xmlns:w="http://schemas.openxmlformats.org/wordprocessingml/2006/main" xmlns:w14="http://schemas.microsoft.com/office/word/2010/wordml" xmlns:wpg="http://schemas.microsoft.com/office/word/2010/wordprocessingGroup" xmlns:wpi="http://schemas.microsoft.com/office/word/2010/wordprocessingInk" xmlns:wne="http://schemas.microsoft.com/office/word/2006/wordml" xmlns:wps="http://schemas.microsoft.com/office/word/2010/wordprocessingShape" mc:Ignorable="w14 wp14">
+<w:footnotes xmlns:wpc="http://schemas.microsoft.com/office/word/2010/wordprocessingCanvas" xmlns:mc="http://schemas.openxmlformats.org/markup-compatibility/2006" xmlns:o="urn:schemas-microsoft-com:office:office" xmlns:r="http://schemas.openxmlformats.org/officeDocument/2006/relationships" xmlns:m="http://schemas.openxmlformats.org/officeDocument/2006/math" xmlns:v="urn:schemas-microsoft-com:vml" xmlns:wp14="http://schemas.microsoft.com/office/word/2010/wordprocessingDrawing" xmlns:wp="http://schemas.openxmlformats.org/drawingml/2006/wordprocessingDrawing" xmlns:w10="urn:schemas-microsoft-com:office:word" xmlns:w="http://schemas.openxmlformats.org/wordprocessingml/2006/main" xmlns:w14="http://schemas.microsoft.com/office/word/2010/wordml" xmlns:w15="http://schemas.microsoft.com/office/word/2012/wordml" xmlns:wpg="http://schemas.microsoft.com/office/word/2010/wordprocessingGroup" xmlns:wpi="http://schemas.microsoft.com/office/word/2010/wordprocessingInk" xmlns:wne="http://schemas.microsoft.com/office/word/2006/wordml" xmlns:wps="http://schemas.microsoft.com/office/word/2010/wordprocessingShape" mc:Ignorable="w14 w15 wp14">
   <w:footnote w:type="separator" w:id="-1">
     <w:p>
       <w:pPr>
@@ -822,7 +1078,7 @@
 </file>
 
 <file path=word/header1.xml><?xml version="1.0" encoding="utf-8"?>
-<w:hdr xmlns:wpc="http://schemas.microsoft.com/office/word/2010/wordprocessingCanvas" xmlns:mc="http://schemas.openxmlformats.org/markup-compatibility/2006" xmlns:o="urn:schemas-microsoft-com:office:office" xmlns:r="http://schemas.openxmlformats.org/officeDocument/2006/relationships" xmlns:m="http://schemas.openxmlformats.org/officeDocument/2006/math" xmlns:v="urn:schemas-microsoft-com:vml" xmlns:wp14="http://schemas.microsoft.com/office/word/2010/wordprocessingDrawing" xmlns:wp="http://schemas.openxmlformats.org/drawingml/2006/wordprocessingDrawing" xmlns:w10="urn:schemas-microsoft-com:office:word" xmlns:w="http://schemas.openxmlformats.org/wordprocessingml/2006/main" xmlns:w14="http://schemas.microsoft.com/office/word/2010/wordml" xmlns:wpg="http://schemas.microsoft.com/office/word/2010/wordprocessingGroup" xmlns:wpi="http://schemas.microsoft.com/office/word/2010/wordprocessingInk" xmlns:wne="http://schemas.microsoft.com/office/word/2006/wordml" xmlns:wps="http://schemas.microsoft.com/office/word/2010/wordprocessingShape" mc:Ignorable="w14 wp14">
+<w:hdr xmlns:wpc="http://schemas.microsoft.com/office/word/2010/wordprocessingCanvas" xmlns:mc="http://schemas.openxmlformats.org/markup-compatibility/2006" xmlns:o="urn:schemas-microsoft-com:office:office" xmlns:r="http://schemas.openxmlformats.org/officeDocument/2006/relationships" xmlns:m="http://schemas.openxmlformats.org/officeDocument/2006/math" xmlns:v="urn:schemas-microsoft-com:vml" xmlns:wp14="http://schemas.microsoft.com/office/word/2010/wordprocessingDrawing" xmlns:wp="http://schemas.openxmlformats.org/drawingml/2006/wordprocessingDrawing" xmlns:w10="urn:schemas-microsoft-com:office:word" xmlns:w="http://schemas.openxmlformats.org/wordprocessingml/2006/main" xmlns:w14="http://schemas.microsoft.com/office/word/2010/wordml" xmlns:w15="http://schemas.microsoft.com/office/word/2012/wordml" xmlns:wpg="http://schemas.microsoft.com/office/word/2010/wordprocessingGroup" xmlns:wpi="http://schemas.microsoft.com/office/word/2010/wordprocessingInk" xmlns:wne="http://schemas.microsoft.com/office/word/2006/wordml" xmlns:wps="http://schemas.microsoft.com/office/word/2010/wordprocessingShape" mc:Ignorable="w14 w15 wp14">
   <w:sdt>
     <w:sdtPr>
       <w:id w:val="-1722048181"/>
@@ -875,8 +1131,8 @@
 </file>
 
 <file path=word/numbering.xml><?xml version="1.0" encoding="utf-8"?>
-<w:numbering xmlns:wpc="http://schemas.microsoft.com/office/word/2010/wordprocessingCanvas" xmlns:mc="http://schemas.openxmlformats.org/markup-compatibility/2006" xmlns:o="urn:schemas-microsoft-com:office:office" xmlns:r="http://schemas.openxmlformats.org/officeDocument/2006/relationships" xmlns:m="http://schemas.openxmlformats.org/officeDocument/2006/math" xmlns:v="urn:schemas-microsoft-com:vml" xmlns:wp14="http://schemas.microsoft.com/office/word/2010/wordprocessingDrawing" xmlns:wp="http://schemas.openxmlformats.org/drawingml/2006/wordprocessingDrawing" xmlns:w10="urn:schemas-microsoft-com:office:word" xmlns:w="http://schemas.openxmlformats.org/wordprocessingml/2006/main" xmlns:w14="http://schemas.microsoft.com/office/word/2010/wordml" xmlns:wpg="http://schemas.microsoft.com/office/word/2010/wordprocessingGroup" xmlns:wpi="http://schemas.microsoft.com/office/word/2010/wordprocessingInk" xmlns:wne="http://schemas.microsoft.com/office/word/2006/wordml" xmlns:wps="http://schemas.microsoft.com/office/word/2010/wordprocessingShape" mc:Ignorable="w14 wp14">
-  <w:abstractNum w:abstractNumId="0">
+<w:numbering xmlns:wpc="http://schemas.microsoft.com/office/word/2010/wordprocessingCanvas" xmlns:mc="http://schemas.openxmlformats.org/markup-compatibility/2006" xmlns:o="urn:schemas-microsoft-com:office:office" xmlns:r="http://schemas.openxmlformats.org/officeDocument/2006/relationships" xmlns:m="http://schemas.openxmlformats.org/officeDocument/2006/math" xmlns:v="urn:schemas-microsoft-com:vml" xmlns:wp14="http://schemas.microsoft.com/office/word/2010/wordprocessingDrawing" xmlns:wp="http://schemas.openxmlformats.org/drawingml/2006/wordprocessingDrawing" xmlns:w10="urn:schemas-microsoft-com:office:word" xmlns:w="http://schemas.openxmlformats.org/wordprocessingml/2006/main" xmlns:w14="http://schemas.microsoft.com/office/word/2010/wordml" xmlns:w15="http://schemas.microsoft.com/office/word/2012/wordml" xmlns:wpg="http://schemas.microsoft.com/office/word/2010/wordprocessingGroup" xmlns:wpi="http://schemas.microsoft.com/office/word/2010/wordprocessingInk" xmlns:wne="http://schemas.microsoft.com/office/word/2006/wordml" xmlns:wps="http://schemas.microsoft.com/office/word/2010/wordprocessingShape" mc:Ignorable="w14 w15 wp14">
+  <w:abstractNum w:abstractNumId="0" w15:restartNumberingAfterBreak="0">
     <w:nsid w:val="04F851D4"/>
     <w:multiLevelType w:val="hybridMultilevel"/>
     <w:tmpl w:val="78745AA2"/>
@@ -965,7 +1221,7 @@
       </w:pPr>
     </w:lvl>
   </w:abstractNum>
-  <w:abstractNum w:abstractNumId="1">
+  <w:abstractNum w:abstractNumId="1" w15:restartNumberingAfterBreak="0">
     <w:nsid w:val="06104F65"/>
     <w:multiLevelType w:val="hybridMultilevel"/>
     <w:tmpl w:val="26B072CA"/>
@@ -1056,7 +1312,7 @@
       </w:pPr>
     </w:lvl>
   </w:abstractNum>
-  <w:abstractNum w:abstractNumId="2">
+  <w:abstractNum w:abstractNumId="2" w15:restartNumberingAfterBreak="0">
     <w:nsid w:val="157D1177"/>
     <w:multiLevelType w:val="hybridMultilevel"/>
     <w:tmpl w:val="2334F1FC"/>
@@ -1145,7 +1401,7 @@
       </w:pPr>
     </w:lvl>
   </w:abstractNum>
-  <w:abstractNum w:abstractNumId="3">
+  <w:abstractNum w:abstractNumId="3" w15:restartNumberingAfterBreak="0">
     <w:nsid w:val="22821071"/>
     <w:multiLevelType w:val="hybridMultilevel"/>
     <w:tmpl w:val="A824D7FA"/>
@@ -1236,7 +1492,7 @@
       </w:pPr>
     </w:lvl>
   </w:abstractNum>
-  <w:abstractNum w:abstractNumId="4">
+  <w:abstractNum w:abstractNumId="4" w15:restartNumberingAfterBreak="0">
     <w:nsid w:val="2A263327"/>
     <w:multiLevelType w:val="hybridMultilevel"/>
     <w:tmpl w:val="E250967E"/>
@@ -1325,7 +1581,7 @@
       </w:pPr>
     </w:lvl>
   </w:abstractNum>
-  <w:abstractNum w:abstractNumId="5">
+  <w:abstractNum w:abstractNumId="5" w15:restartNumberingAfterBreak="0">
     <w:nsid w:val="2FFF061F"/>
     <w:multiLevelType w:val="hybridMultilevel"/>
     <w:tmpl w:val="28EE852A"/>
@@ -1414,7 +1670,7 @@
       </w:pPr>
     </w:lvl>
   </w:abstractNum>
-  <w:abstractNum w:abstractNumId="6">
+  <w:abstractNum w:abstractNumId="6" w15:restartNumberingAfterBreak="0">
     <w:nsid w:val="3DCD11E6"/>
     <w:multiLevelType w:val="hybridMultilevel"/>
     <w:tmpl w:val="7DB4CBB0"/>
@@ -1503,7 +1759,7 @@
       </w:pPr>
     </w:lvl>
   </w:abstractNum>
-  <w:abstractNum w:abstractNumId="7">
+  <w:abstractNum w:abstractNumId="7" w15:restartNumberingAfterBreak="0">
     <w:nsid w:val="408207B0"/>
     <w:multiLevelType w:val="hybridMultilevel"/>
     <w:tmpl w:val="CE2C2352"/>
@@ -1592,7 +1848,7 @@
       </w:pPr>
     </w:lvl>
   </w:abstractNum>
-  <w:abstractNum w:abstractNumId="8">
+  <w:abstractNum w:abstractNumId="8" w15:restartNumberingAfterBreak="0">
     <w:nsid w:val="4BB4756D"/>
     <w:multiLevelType w:val="hybridMultilevel"/>
     <w:tmpl w:val="E0DA9E8E"/>
@@ -1681,7 +1937,7 @@
       </w:pPr>
     </w:lvl>
   </w:abstractNum>
-  <w:abstractNum w:abstractNumId="9">
+  <w:abstractNum w:abstractNumId="9" w15:restartNumberingAfterBreak="0">
     <w:nsid w:val="4E1A13B2"/>
     <w:multiLevelType w:val="hybridMultilevel"/>
     <w:tmpl w:val="852C6548"/>
@@ -1770,7 +2026,7 @@
       </w:pPr>
     </w:lvl>
   </w:abstractNum>
-  <w:abstractNum w:abstractNumId="10">
+  <w:abstractNum w:abstractNumId="10" w15:restartNumberingAfterBreak="0">
     <w:nsid w:val="518176C8"/>
     <w:multiLevelType w:val="hybridMultilevel"/>
     <w:tmpl w:val="DBFE5166"/>
@@ -1859,7 +2115,7 @@
       </w:pPr>
     </w:lvl>
   </w:abstractNum>
-  <w:abstractNum w:abstractNumId="11">
+  <w:abstractNum w:abstractNumId="11" w15:restartNumberingAfterBreak="0">
     <w:nsid w:val="51F84F94"/>
     <w:multiLevelType w:val="hybridMultilevel"/>
     <w:tmpl w:val="7DC8F092"/>
@@ -1948,7 +2204,7 @@
       </w:pPr>
     </w:lvl>
   </w:abstractNum>
-  <w:abstractNum w:abstractNumId="12">
+  <w:abstractNum w:abstractNumId="12" w15:restartNumberingAfterBreak="0">
     <w:nsid w:val="5A92563F"/>
     <w:multiLevelType w:val="hybridMultilevel"/>
     <w:tmpl w:val="A824D7FA"/>
@@ -2039,7 +2295,7 @@
       </w:pPr>
     </w:lvl>
   </w:abstractNum>
-  <w:abstractNum w:abstractNumId="13">
+  <w:abstractNum w:abstractNumId="13" w15:restartNumberingAfterBreak="0">
     <w:nsid w:val="62B91ACE"/>
     <w:multiLevelType w:val="hybridMultilevel"/>
     <w:tmpl w:val="9D429A76"/>
@@ -2128,7 +2384,7 @@
       </w:pPr>
     </w:lvl>
   </w:abstractNum>
-  <w:abstractNum w:abstractNumId="14">
+  <w:abstractNum w:abstractNumId="14" w15:restartNumberingAfterBreak="0">
     <w:nsid w:val="7AE44B48"/>
     <w:multiLevelType w:val="hybridMultilevel"/>
     <w:tmpl w:val="91D62BA6"/>
@@ -2290,7 +2546,7 @@
 </file>
 
 <file path=word/styles.xml><?xml version="1.0" encoding="utf-8"?>
-<w:styles xmlns:mc="http://schemas.openxmlformats.org/markup-compatibility/2006" xmlns:r="http://schemas.openxmlformats.org/officeDocument/2006/relationships" xmlns:w="http://schemas.openxmlformats.org/wordprocessingml/2006/main" xmlns:w14="http://schemas.microsoft.com/office/word/2010/wordml" mc:Ignorable="w14">
+<w:styles xmlns:mc="http://schemas.openxmlformats.org/markup-compatibility/2006" xmlns:r="http://schemas.openxmlformats.org/officeDocument/2006/relationships" xmlns:w="http://schemas.openxmlformats.org/wordprocessingml/2006/main" xmlns:w14="http://schemas.microsoft.com/office/word/2010/wordml" xmlns:w15="http://schemas.microsoft.com/office/word/2012/wordml" mc:Ignorable="w14 w15">
   <w:docDefaults>
     <w:rPrDefault>
       <w:rPr>
@@ -2306,582 +2562,378 @@
       </w:pPr>
     </w:pPrDefault>
   </w:docDefaults>
-  <w:latentStyles w:defLockedState="0" w:defUIPriority="99" w:defSemiHidden="1" w:defUnhideWhenUsed="1" w:defQFormat="0" w:count="267">
-    <w:lsdException w:name="Normal" w:semiHidden="0" w:uiPriority="0" w:unhideWhenUsed="0" w:qFormat="1"/>
-    <w:lsdException w:name="heading 1" w:semiHidden="0" w:uiPriority="9" w:unhideWhenUsed="0" w:qFormat="1"/>
-    <w:lsdException w:name="heading 2" w:uiPriority="9" w:qFormat="1"/>
-    <w:lsdException w:name="heading 3" w:uiPriority="9" w:qFormat="1"/>
-    <w:lsdException w:name="heading 4" w:uiPriority="9" w:qFormat="1"/>
-    <w:lsdException w:name="heading 5" w:uiPriority="9" w:qFormat="1"/>
-    <w:lsdException w:name="heading 6" w:uiPriority="9" w:qFormat="1"/>
-    <w:lsdException w:name="heading 7" w:uiPriority="9" w:qFormat="1"/>
-    <w:lsdException w:name="heading 8" w:uiPriority="9" w:qFormat="1"/>
-    <w:lsdException w:name="heading 9" w:uiPriority="9" w:qFormat="1"/>
-    <w:lsdException w:name="toc 1" w:uiPriority="39"/>
-    <w:lsdException w:name="toc 2" w:uiPriority="39"/>
-    <w:lsdException w:name="toc 3" w:uiPriority="39"/>
-    <w:lsdException w:name="toc 4" w:uiPriority="39"/>
-    <w:lsdException w:name="toc 5" w:uiPriority="39"/>
-    <w:lsdException w:name="toc 6" w:uiPriority="39"/>
-    <w:lsdException w:name="toc 7" w:uiPriority="39"/>
-    <w:lsdException w:name="toc 8" w:uiPriority="39"/>
-    <w:lsdException w:name="toc 9" w:uiPriority="39"/>
-    <w:lsdException w:name="caption" w:uiPriority="35" w:qFormat="1"/>
-    <w:lsdException w:name="Title" w:semiHidden="0" w:uiPriority="10" w:unhideWhenUsed="0" w:qFormat="1"/>
-    <w:lsdException w:name="Default Paragraph Font" w:uiPriority="1"/>
-    <w:lsdException w:name="Subtitle" w:semiHidden="0" w:uiPriority="11" w:unhideWhenUsed="0" w:qFormat="1"/>
-    <w:lsdException w:name="Strong" w:semiHidden="0" w:uiPriority="22" w:unhideWhenUsed="0" w:qFormat="1"/>
-    <w:lsdException w:name="Emphasis" w:semiHidden="0" w:uiPriority="20" w:unhideWhenUsed="0" w:qFormat="1"/>
-    <w:lsdException w:name="Table Grid" w:semiHidden="0" w:uiPriority="59" w:unhideWhenUsed="0"/>
-    <w:lsdException w:name="Placeholder Text" w:unhideWhenUsed="0"/>
-    <w:lsdException w:name="No Spacing" w:semiHidden="0" w:uiPriority="1" w:unhideWhenUsed="0" w:qFormat="1"/>
-    <w:lsdException w:name="Light Shading" w:semiHidden="0" w:uiPriority="60" w:unhideWhenUsed="0"/>
-    <w:lsdException w:name="Light List" w:semiHidden="0" w:uiPriority="61" w:unhideWhenUsed="0"/>
-    <w:lsdException w:name="Light Grid" w:semiHidden="0" w:uiPriority="62" w:unhideWhenUsed="0"/>
-    <w:lsdException w:name="Medium Shading 1" w:semiHidden="0" w:uiPriority="63" w:unhideWhenUsed="0"/>
-    <w:lsdException w:name="Medium Shading 2" w:semiHidden="0" w:uiPriority="64" w:unhideWhenUsed="0"/>
-    <w:lsdException w:name="Medium List 1" w:semiHidden="0" w:uiPriority="65" w:unhideWhenUsed="0"/>
-    <w:lsdException w:name="Medium List 2" w:semiHidden="0" w:uiPriority="66" w:unhideWhenUsed="0"/>
-    <w:lsdException w:name="Medium Grid 1" w:semiHidden="0" w:uiPriority="67" w:unhideWhenUsed="0"/>
-    <w:lsdException w:name="Medium Grid 2" w:semiHidden="0" w:uiPriority="68" w:unhideWhenUsed="0"/>
-    <w:lsdException w:name="Medium Grid 3" w:semiHidden="0" w:uiPriority="69" w:unhideWhenUsed="0"/>
-    <w:lsdException w:name="Dark List" w:semiHidden="0" w:uiPriority="70" w:unhideWhenUsed="0"/>
-    <w:lsdException w:name="Colorful Shading" w:semiHidden="0" w:uiPriority="71" w:unhideWhenUsed="0"/>
-    <w:lsdException w:name="Colorful List" w:semiHidden="0" w:uiPriority="72" w:unhideWhenUsed="0"/>
-    <w:lsdException w:name="Colorful Grid" w:semiHidden="0" w:uiPriority="73" w:unhideWhenUsed="0"/>
-    <w:lsdException w:name="Light Shading Accent 1" w:semiHidden="0" w:uiPriority="60" w:unhideWhenUsed="0"/>
-    <w:lsdException w:name="Light List Accent 1" w:semiHidden="0" w:uiPriority="61" w:unhideWhenUsed="0"/>
-    <w:lsdException w:name="Light Grid Accent 1" w:semiHidden="0" w:uiPriority="62" w:unhideWhenUsed="0"/>
-    <w:lsdException w:name="Medium Shading 1 Accent 1" w:semiHidden="0" w:uiPriority="63" w:unhideWhenUsed="0"/>
-    <w:lsdException w:name="Medium Shading 2 Accent 1" w:semiHidden="0" w:uiPriority="64" w:unhideWhenUsed="0"/>
-    <w:lsdException w:name="Medium List 1 Accent 1" w:semiHidden="0" w:uiPriority="65" w:unhideWhenUsed="0"/>
-    <w:lsdException w:name="Revision" w:unhideWhenUsed="0"/>
-    <w:lsdException w:name="List Paragraph" w:semiHidden="0" w:uiPriority="34" w:unhideWhenUsed="0" w:qFormat="1"/>
-    <w:lsdException w:name="Quote" w:semiHidden="0" w:uiPriority="29" w:unhideWhenUsed="0" w:qFormat="1"/>
-    <w:lsdException w:name="Intense Quote" w:semiHidden="0" w:uiPriority="30" w:unhideWhenUsed="0" w:qFormat="1"/>
-    <w:lsdException w:name="Medium List 2 Accent 1" w:semiHidden="0" w:uiPriority="66" w:unhideWhenUsed="0"/>
-    <w:lsdException w:name="Medium Grid 1 Accent 1" w:semiHidden="0" w:uiPriority="67" w:unhideWhenUsed="0"/>
-    <w:lsdException w:name="Medium Grid 2 Accent 1" w:semiHidden="0" w:uiPriority="68" w:unhideWhenUsed="0"/>
-    <w:lsdException w:name="Medium Grid 3 Accent 1" w:semiHidden="0" w:uiPriority="69" w:unhideWhenUsed="0"/>
-    <w:lsdException w:name="Dark List Accent 1" w:semiHidden="0" w:uiPriority="70" w:unhideWhenUsed="0"/>
-    <w:lsdException w:name="Colorful Shading Accent 1" w:semiHidden="0" w:uiPriority="71" w:unhideWhenUsed="0"/>
-    <w:lsdException w:name="Colorful List Accent 1" w:semiHidden="0" w:uiPriority="72" w:unhideWhenUsed="0"/>
-    <w:lsdException w:name="Colorful Grid Accent 1" w:semiHidden="0" w:uiPriority="73" w:unhideWhenUsed="0"/>
-    <w:lsdException w:name="Light Shading Accent 2" w:semiHidden="0" w:uiPriority="60" w:unhideWhenUsed="0"/>
-    <w:lsdException w:name="Light List Accent 2" w:semiHidden="0" w:uiPriority="61" w:unhideWhenUsed="0"/>
-    <w:lsdException w:name="Light Grid Accent 2" w:semiHidden="0" w:uiPriority="62" w:unhideWhenUsed="0"/>
-    <w:lsdException w:name="Medium Shading 1 Accent 2" w:semiHidden="0" w:uiPriority="63" w:unhideWhenUsed="0"/>
-    <w:lsdException w:name="Medium Shading 2 Accent 2" w:semiHidden="0" w:uiPriority="64" w:unhideWhenUsed="0"/>
-    <w:lsdException w:name="Medium List 1 Accent 2" w:semiHidden="0" w:uiPriority="65" w:unhideWhenUsed="0"/>
-    <w:lsdException w:name="Medium List 2 Accent 2" w:semiHidden="0" w:uiPriority="66" w:unhideWhenUsed="0"/>
-    <w:lsdException w:name="Medium Grid 1 Accent 2" w:semiHidden="0" w:uiPriority="67" w:unhideWhenUsed="0"/>
-    <w:lsdException w:name="Medium Grid 2 Accent 2" w:semiHidden="0" w:uiPriority="68" w:unhideWhenUsed="0"/>
-    <w:lsdException w:name="Medium Grid 3 Accent 2" w:semiHidden="0" w:uiPriority="69" w:unhideWhenUsed="0"/>
-    <w:lsdException w:name="Dark List Accent 2" w:semiHidden="0" w:uiPriority="70" w:unhideWhenUsed="0"/>
-    <w:lsdException w:name="Colorful Shading Accent 2" w:semiHidden="0" w:uiPriority="71" w:unhideWhenUsed="0"/>
-    <w:lsdException w:name="Colorful List Accent 2" w:semiHidden="0" w:uiPriority="72" w:unhideWhenUsed="0"/>
-    <w:lsdException w:name="Colorful Grid Accent 2" w:semiHidden="0" w:uiPriority="73" w:unhideWhenUsed="0"/>
-    <w:lsdException w:name="Light Shading Accent 3" w:semiHidden="0" w:uiPriority="60" w:unhideWhenUsed="0"/>
-    <w:lsdException w:name="Light List Accent 3" w:semiHidden="0" w:uiPriority="61" w:unhideWhenUsed="0"/>
-    <w:lsdException w:name="Light Grid Accent 3" w:semiHidden="0" w:uiPriority="62" w:unhideWhenUsed="0"/>
-    <w:lsdException w:name="Medium Shading 1 Accent 3" w:semiHidden="0" w:uiPriority="63" w:unhideWhenUsed="0"/>
-    <w:lsdException w:name="Medium Shading 2 Accent 3" w:semiHidden="0" w:uiPriority="64" w:unhideWhenUsed="0"/>
-    <w:lsdException w:name="Medium List 1 Accent 3" w:semiHidden="0" w:uiPriority="65" w:unhideWhenUsed="0"/>
-    <w:lsdException w:name="Medium List 2 Accent 3" w:semiHidden="0" w:uiPriority="66" w:unhideWhenUsed="0"/>
-    <w:lsdException w:name="Medium Grid 1 Accent 3" w:semiHidden="0" w:uiPriority="67" w:unhideWhenUsed="0"/>
-    <w:lsdException w:name="Medium Grid 2 Accent 3" w:semiHidden="0" w:uiPriority="68" w:unhideWhenUsed="0"/>
-    <w:lsdException w:name="Medium Grid 3 Accent 3" w:semiHidden="0" w:uiPriority="69" w:unhideWhenUsed="0"/>
-    <w:lsdException w:name="Dark List Accent 3" w:semiHidden="0" w:uiPriority="70" w:unhideWhenUsed="0"/>
-    <w:lsdException w:name="Colorful Shading Accent 3" w:semiHidden="0" w:uiPriority="71" w:unhideWhenUsed="0"/>
-    <w:lsdException w:name="Colorful List Accent 3" w:semiHidden="0" w:uiPriority="72" w:unhideWhenUsed="0"/>
-    <w:lsdException w:name="Colorful Grid Accent 3" w:semiHidden="0" w:uiPriority="73" w:unhideWhenUsed="0"/>
-    <w:lsdException w:name="Light Shading Accent 4" w:semiHidden="0" w:uiPriority="60" w:unhideWhenUsed="0"/>
-    <w:lsdException w:name="Light List Accent 4" w:semiHidden="0" w:uiPriority="61" w:unhideWhenUsed="0"/>
-    <w:lsdException w:name="Light Grid Accent 4" w:semiHidden="0" w:uiPriority="62" w:unhideWhenUsed="0"/>
-    <w:lsdException w:name="Medium Shading 1 Accent 4" w:semiHidden="0" w:uiPriority="63" w:unhideWhenUsed="0"/>
-    <w:lsdException w:name="Medium Shading 2 Accent 4" w:semiHidden="0" w:uiPriority="64" w:unhideWhenUsed="0"/>
-    <w:lsdException w:name="Medium List 1 Accent 4" w:semiHidden="0" w:uiPriority="65" w:unhideWhenUsed="0"/>
-    <w:lsdException w:name="Medium List 2 Accent 4" w:semiHidden="0" w:uiPriority="66" w:unhideWhenUsed="0"/>
-    <w:lsdException w:name="Medium Grid 1 Accent 4" w:semiHidden="0" w:uiPriority="67" w:unhideWhenUsed="0"/>
-    <w:lsdException w:name="Medium Grid 2 Accent 4" w:semiHidden="0" w:uiPriority="68" w:unhideWhenUsed="0"/>
-    <w:lsdException w:name="Medium Grid 3 Accent 4" w:semiHidden="0" w:uiPriority="69" w:unhideWhenUsed="0"/>
-    <w:lsdException w:name="Dark List Accent 4" w:semiHidden="0" w:uiPriority="70" w:unhideWhenUsed="0"/>
-    <w:lsdException w:name="Colorful Shading Accent 4" w:semiHidden="0" w:uiPriority="71" w:unhideWhenUsed="0"/>
-    <w:lsdException w:name="Colorful List Accent 4" w:semiHidden="0" w:uiPriority="72" w:unhideWhenUsed="0"/>
-    <w:lsdException w:name="Colorful Grid Accent 4" w:semiHidden="0" w:uiPriority="73" w:unhideWhenUsed="0"/>
-    <w:lsdException w:name="Light Shading Accent 5" w:semiHidden="0" w:uiPriority="60" w:unhideWhenUsed="0"/>
-    <w:lsdException w:name="Light List Accent 5" w:semiHidden="0" w:uiPriority="61" w:unhideWhenUsed="0"/>
-    <w:lsdException w:name="Light Grid Accent 5" w:semiHidden="0" w:uiPriority="62" w:unhideWhenUsed="0"/>
-    <w:lsdException w:name="Medium Shading 1 Accent 5" w:semiHidden="0" w:uiPriority="63" w:unhideWhenUsed="0"/>
-    <w:lsdException w:name="Medium Shading 2 Accent 5" w:semiHidden="0" w:uiPriority="64" w:unhideWhenUsed="0"/>
-    <w:lsdException w:name="Medium List 1 Accent 5" w:semiHidden="0" w:uiPriority="65" w:unhideWhenUsed="0"/>
-    <w:lsdException w:name="Medium List 2 Accent 5" w:semiHidden="0" w:uiPriority="66" w:unhideWhenUsed="0"/>
-    <w:lsdException w:name="Medium Grid 1 Accent 5" w:semiHidden="0" w:uiPriority="67" w:unhideWhenUsed="0"/>
-    <w:lsdException w:name="Medium Grid 2 Accent 5" w:semiHidden="0" w:uiPriority="68" w:unhideWhenUsed="0"/>
-    <w:lsdException w:name="Medium Grid 3 Accent 5" w:semiHidden="0" w:uiPriority="69" w:unhideWhenUsed="0"/>
-    <w:lsdException w:name="Dark List Accent 5" w:semiHidden="0" w:uiPriority="70" w:unhideWhenUsed="0"/>
-    <w:lsdException w:name="Colorful Shading Accent 5" w:semiHidden="0" w:uiPriority="71" w:unhideWhenUsed="0"/>
-    <w:lsdException w:name="Colorful List Accent 5" w:semiHidden="0" w:uiPriority="72" w:unhideWhenUsed="0"/>
-    <w:lsdException w:name="Colorful Grid Accent 5" w:semiHidden="0" w:uiPriority="73" w:unhideWhenUsed="0"/>
-    <w:lsdException w:name="Light Shading Accent 6" w:semiHidden="0" w:uiPriority="60" w:unhideWhenUsed="0"/>
-    <w:lsdException w:name="Light List Accent 6" w:semiHidden="0" w:uiPriority="61" w:unhideWhenUsed="0"/>
-    <w:lsdException w:name="Light Grid Accent 6" w:semiHidden="0" w:uiPriority="62" w:unhideWhenUsed="0"/>
-    <w:lsdException w:name="Medium Shading 1 Accent 6" w:semiHidden="0" w:uiPriority="63" w:unhideWhenUsed="0"/>
-    <w:lsdException w:name="Medium Shading 2 Accent 6" w:semiHidden="0" w:uiPriority="64" w:unhideWhenUsed="0"/>
-    <w:lsdException w:name="Medium List 1 Accent 6" w:semiHidden="0" w:uiPriority="65" w:unhideWhenUsed="0"/>
-    <w:lsdException w:name="Medium List 2 Accent 6" w:semiHidden="0" w:uiPriority="66" w:unhideWhenUsed="0"/>
-    <w:lsdException w:name="Medium Grid 1 Accent 6" w:semiHidden="0" w:uiPriority="67" w:unhideWhenUsed="0"/>
-    <w:lsdException w:name="Medium Grid 2 Accent 6" w:semiHidden="0" w:uiPriority="68" w:unhideWhenUsed="0"/>
-    <w:lsdException w:name="Medium Grid 3 Accent 6" w:semiHidden="0" w:uiPriority="69" w:unhideWhenUsed="0"/>
-    <w:lsdException w:name="Dark List Accent 6" w:semiHidden="0" w:uiPriority="70" w:unhideWhenUsed="0"/>
-    <w:lsdException w:name="Colorful Shading Accent 6" w:semiHidden="0" w:uiPriority="71" w:unhideWhenUsed="0"/>
-    <w:lsdException w:name="Colorful List Accent 6" w:semiHidden="0" w:uiPriority="72" w:unhideWhenUsed="0"/>
-    <w:lsdException w:name="Colorful Grid Accent 6" w:semiHidden="0" w:uiPriority="73" w:unhideWhenUsed="0"/>
-    <w:lsdException w:name="Subtle Emphasis" w:semiHidden="0" w:uiPriority="19" w:unhideWhenUsed="0" w:qFormat="1"/>
-    <w:lsdException w:name="Intense Emphasis" w:semiHidden="0" w:uiPriority="21" w:unhideWhenUsed="0" w:qFormat="1"/>
-    <w:lsdException w:name="Subtle Reference" w:semiHidden="0" w:uiPriority="31" w:unhideWhenUsed="0" w:qFormat="1"/>
-    <w:lsdException w:name="Intense Reference" w:semiHidden="0" w:uiPriority="32" w:unhideWhenUsed="0" w:qFormat="1"/>
-    <w:lsdException w:name="Book Title" w:semiHidden="0" w:uiPriority="33" w:unhideWhenUsed="0" w:qFormat="1"/>
-    <w:lsdException w:name="Bibliography" w:uiPriority="37"/>
-    <w:lsdException w:name="TOC Heading" w:uiPriority="39" w:qFormat="1"/>
-  </w:latentStyles>
-  <w:style w:type="paragraph" w:default="1" w:styleId="Normal">
-    <w:name w:val="Normal"/>
-    <w:qFormat/>
-  </w:style>
-  <w:style w:type="paragraph" w:styleId="Heading3">
-    <w:name w:val="heading 3"/>
-    <w:basedOn w:val="Normal"/>
-    <w:link w:val="Heading3Char"/>
-    <w:uiPriority w:val="9"/>
-    <w:qFormat/>
-    <w:rsid w:val="00AD0D93"/>
-    <w:pPr>
-      <w:spacing w:before="100" w:beforeAutospacing="1" w:after="100" w:afterAutospacing="1" w:line="240" w:lineRule="auto"/>
-      <w:outlineLvl w:val="2"/>
-    </w:pPr>
-    <w:rPr>
-      <w:rFonts w:ascii="Times New Roman" w:eastAsia="Times New Roman" w:hAnsi="Times New Roman" w:cs="Times New Roman"/>
-      <w:b/>
-      <w:bCs/>
-      <w:sz w:val="27"/>
-      <w:szCs w:val="27"/>
-    </w:rPr>
-  </w:style>
-  <w:style w:type="paragraph" w:styleId="Heading4">
-    <w:name w:val="heading 4"/>
-    <w:basedOn w:val="Normal"/>
-    <w:next w:val="Normal"/>
-    <w:link w:val="Heading4Char"/>
-    <w:uiPriority w:val="9"/>
-    <w:semiHidden/>
-    <w:unhideWhenUsed/>
-    <w:qFormat/>
-    <w:rsid w:val="00AD0D93"/>
-    <w:pPr>
-      <w:keepNext/>
-      <w:keepLines/>
-      <w:spacing w:before="200" w:after="0"/>
-      <w:outlineLvl w:val="3"/>
-    </w:pPr>
-    <w:rPr>
-      <w:rFonts w:asciiTheme="majorHAnsi" w:eastAsiaTheme="majorEastAsia" w:hAnsiTheme="majorHAnsi" w:cstheme="majorBidi"/>
-      <w:b/>
-      <w:bCs/>
-      <w:i/>
-      <w:iCs/>
-      <w:color w:val="4F81BD" w:themeColor="accent1"/>
-    </w:rPr>
-  </w:style>
-  <w:style w:type="character" w:default="1" w:styleId="DefaultParagraphFont">
-    <w:name w:val="Default Paragraph Font"/>
-    <w:uiPriority w:val="1"/>
-    <w:semiHidden/>
-    <w:unhideWhenUsed/>
-  </w:style>
-  <w:style w:type="table" w:default="1" w:styleId="TableNormal">
-    <w:name w:val="Normal Table"/>
-    <w:uiPriority w:val="99"/>
-    <w:semiHidden/>
-    <w:unhideWhenUsed/>
-    <w:tblPr>
-      <w:tblInd w:w="0" w:type="dxa"/>
-      <w:tblCellMar>
-        <w:top w:w="0" w:type="dxa"/>
-        <w:left w:w="108" w:type="dxa"/>
-        <w:bottom w:w="0" w:type="dxa"/>
-        <w:right w:w="108" w:type="dxa"/>
-      </w:tblCellMar>
-    </w:tblPr>
-  </w:style>
-  <w:style w:type="numbering" w:default="1" w:styleId="NoList">
-    <w:name w:val="No List"/>
-    <w:uiPriority w:val="99"/>
-    <w:semiHidden/>
-    <w:unhideWhenUsed/>
-  </w:style>
-  <w:style w:type="paragraph" w:styleId="Title">
-    <w:name w:val="Title"/>
-    <w:basedOn w:val="Normal"/>
-    <w:next w:val="Normal"/>
-    <w:link w:val="TitleChar"/>
-    <w:uiPriority w:val="10"/>
-    <w:qFormat/>
-    <w:rsid w:val="00CD6ADE"/>
-    <w:pPr>
-      <w:pBdr>
-        <w:bottom w:val="single" w:sz="8" w:space="4" w:color="4F81BD" w:themeColor="accent1"/>
-      </w:pBdr>
-      <w:spacing w:after="300" w:line="240" w:lineRule="auto"/>
-      <w:contextualSpacing/>
-    </w:pPr>
-    <w:rPr>
-      <w:rFonts w:asciiTheme="majorHAnsi" w:eastAsiaTheme="majorEastAsia" w:hAnsiTheme="majorHAnsi" w:cstheme="majorBidi"/>
-      <w:color w:val="17365D" w:themeColor="text2" w:themeShade="BF"/>
-      <w:spacing w:val="5"/>
-      <w:kern w:val="28"/>
-      <w:sz w:val="52"/>
-      <w:szCs w:val="52"/>
-    </w:rPr>
-  </w:style>
-  <w:style w:type="character" w:customStyle="1" w:styleId="TitleChar">
-    <w:name w:val="Title Char"/>
-    <w:basedOn w:val="DefaultParagraphFont"/>
-    <w:link w:val="Title"/>
-    <w:uiPriority w:val="10"/>
-    <w:rsid w:val="00CD6ADE"/>
-    <w:rPr>
-      <w:rFonts w:asciiTheme="majorHAnsi" w:eastAsiaTheme="majorEastAsia" w:hAnsiTheme="majorHAnsi" w:cstheme="majorBidi"/>
-      <w:color w:val="17365D" w:themeColor="text2" w:themeShade="BF"/>
-      <w:spacing w:val="5"/>
-      <w:kern w:val="28"/>
-      <w:sz w:val="52"/>
-      <w:szCs w:val="52"/>
-    </w:rPr>
-  </w:style>
-  <w:style w:type="paragraph" w:styleId="BalloonText">
-    <w:name w:val="Balloon Text"/>
-    <w:basedOn w:val="Normal"/>
-    <w:link w:val="BalloonTextChar"/>
-    <w:uiPriority w:val="99"/>
-    <w:semiHidden/>
-    <w:unhideWhenUsed/>
-    <w:rsid w:val="007A391E"/>
-    <w:pPr>
-      <w:spacing w:after="0" w:line="240" w:lineRule="auto"/>
-    </w:pPr>
-    <w:rPr>
-      <w:rFonts w:ascii="Tahoma" w:hAnsi="Tahoma" w:cs="Tahoma"/>
-      <w:sz w:val="16"/>
-      <w:szCs w:val="16"/>
-    </w:rPr>
-  </w:style>
-  <w:style w:type="character" w:customStyle="1" w:styleId="BalloonTextChar">
-    <w:name w:val="Balloon Text Char"/>
-    <w:basedOn w:val="DefaultParagraphFont"/>
-    <w:link w:val="BalloonText"/>
-    <w:uiPriority w:val="99"/>
-    <w:semiHidden/>
-    <w:rsid w:val="007A391E"/>
-    <w:rPr>
-      <w:rFonts w:ascii="Tahoma" w:hAnsi="Tahoma" w:cs="Tahoma"/>
-      <w:sz w:val="16"/>
-      <w:szCs w:val="16"/>
-    </w:rPr>
-  </w:style>
-  <w:style w:type="paragraph" w:styleId="ListParagraph">
-    <w:name w:val="List Paragraph"/>
-    <w:basedOn w:val="Normal"/>
-    <w:uiPriority w:val="34"/>
-    <w:qFormat/>
-    <w:rsid w:val="00DE7966"/>
-    <w:pPr>
-      <w:ind w:left="720"/>
-      <w:contextualSpacing/>
-    </w:pPr>
-  </w:style>
-  <w:style w:type="paragraph" w:styleId="Header">
-    <w:name w:val="header"/>
-    <w:basedOn w:val="Normal"/>
-    <w:link w:val="HeaderChar"/>
-    <w:uiPriority w:val="99"/>
-    <w:unhideWhenUsed/>
-    <w:rsid w:val="00CF18D4"/>
-    <w:pPr>
-      <w:tabs>
-        <w:tab w:val="center" w:pos="4680"/>
-        <w:tab w:val="right" w:pos="9360"/>
-      </w:tabs>
-      <w:spacing w:after="0" w:line="240" w:lineRule="auto"/>
-    </w:pPr>
-  </w:style>
-  <w:style w:type="character" w:customStyle="1" w:styleId="HeaderChar">
-    <w:name w:val="Header Char"/>
-    <w:basedOn w:val="DefaultParagraphFont"/>
-    <w:link w:val="Header"/>
-    <w:uiPriority w:val="99"/>
-    <w:rsid w:val="00CF18D4"/>
-  </w:style>
-  <w:style w:type="paragraph" w:styleId="Footer">
-    <w:name w:val="footer"/>
-    <w:basedOn w:val="Normal"/>
-    <w:link w:val="FooterChar"/>
-    <w:uiPriority w:val="99"/>
-    <w:unhideWhenUsed/>
-    <w:rsid w:val="00CF18D4"/>
-    <w:pPr>
-      <w:tabs>
-        <w:tab w:val="center" w:pos="4680"/>
-        <w:tab w:val="right" w:pos="9360"/>
-      </w:tabs>
-      <w:spacing w:after="0" w:line="240" w:lineRule="auto"/>
-    </w:pPr>
-  </w:style>
-  <w:style w:type="character" w:customStyle="1" w:styleId="FooterChar">
-    <w:name w:val="Footer Char"/>
-    <w:basedOn w:val="DefaultParagraphFont"/>
-    <w:link w:val="Footer"/>
-    <w:uiPriority w:val="99"/>
-    <w:rsid w:val="00CF18D4"/>
-  </w:style>
-  <w:style w:type="character" w:customStyle="1" w:styleId="Heading3Char">
-    <w:name w:val="Heading 3 Char"/>
-    <w:basedOn w:val="DefaultParagraphFont"/>
-    <w:link w:val="Heading3"/>
-    <w:uiPriority w:val="9"/>
-    <w:rsid w:val="00AD0D93"/>
-    <w:rPr>
-      <w:rFonts w:ascii="Times New Roman" w:eastAsia="Times New Roman" w:hAnsi="Times New Roman" w:cs="Times New Roman"/>
-      <w:b/>
-      <w:bCs/>
-      <w:sz w:val="27"/>
-      <w:szCs w:val="27"/>
-    </w:rPr>
-  </w:style>
-  <w:style w:type="character" w:customStyle="1" w:styleId="Heading4Char">
-    <w:name w:val="Heading 4 Char"/>
-    <w:basedOn w:val="DefaultParagraphFont"/>
-    <w:link w:val="Heading4"/>
-    <w:uiPriority w:val="9"/>
-    <w:semiHidden/>
-    <w:rsid w:val="00AD0D93"/>
-    <w:rPr>
-      <w:rFonts w:asciiTheme="majorHAnsi" w:eastAsiaTheme="majorEastAsia" w:hAnsiTheme="majorHAnsi" w:cstheme="majorBidi"/>
-      <w:b/>
-      <w:bCs/>
-      <w:i/>
-      <w:iCs/>
-      <w:color w:val="4F81BD" w:themeColor="accent1"/>
-    </w:rPr>
-  </w:style>
-  <w:style w:type="character" w:customStyle="1" w:styleId="apple-converted-space">
-    <w:name w:val="apple-converted-space"/>
-    <w:basedOn w:val="DefaultParagraphFont"/>
-    <w:rsid w:val="00AD0D93"/>
-  </w:style>
-  <w:style w:type="paragraph" w:styleId="NormalWeb">
-    <w:name w:val="Normal (Web)"/>
-    <w:basedOn w:val="Normal"/>
-    <w:uiPriority w:val="99"/>
-    <w:unhideWhenUsed/>
-    <w:rsid w:val="00AD0D93"/>
-    <w:pPr>
-      <w:spacing w:before="100" w:beforeAutospacing="1" w:after="100" w:afterAutospacing="1" w:line="240" w:lineRule="auto"/>
-    </w:pPr>
-    <w:rPr>
-      <w:rFonts w:ascii="Times New Roman" w:eastAsia="Times New Roman" w:hAnsi="Times New Roman" w:cs="Times New Roman"/>
-      <w:sz w:val="24"/>
-      <w:szCs w:val="24"/>
-    </w:rPr>
-  </w:style>
-  <w:style w:type="table" w:styleId="TableGrid">
-    <w:name w:val="Table Grid"/>
-    <w:basedOn w:val="TableNormal"/>
-    <w:uiPriority w:val="59"/>
-    <w:rsid w:val="0087089D"/>
-    <w:pPr>
-      <w:spacing w:after="0" w:line="240" w:lineRule="auto"/>
-    </w:pPr>
-    <w:tblPr>
-      <w:tblBorders>
-        <w:top w:val="single" w:sz="4" w:space="0" w:color="auto"/>
-        <w:left w:val="single" w:sz="4" w:space="0" w:color="auto"/>
-        <w:bottom w:val="single" w:sz="4" w:space="0" w:color="auto"/>
-        <w:right w:val="single" w:sz="4" w:space="0" w:color="auto"/>
-        <w:insideH w:val="single" w:sz="4" w:space="0" w:color="auto"/>
-        <w:insideV w:val="single" w:sz="4" w:space="0" w:color="auto"/>
-      </w:tblBorders>
-    </w:tblPr>
-  </w:style>
-  <w:style w:type="character" w:styleId="Hyperlink">
-    <w:name w:val="Hyperlink"/>
-    <w:basedOn w:val="DefaultParagraphFont"/>
-    <w:uiPriority w:val="99"/>
-    <w:unhideWhenUsed/>
-    <w:rsid w:val="00FD637E"/>
-    <w:rPr>
-      <w:color w:val="0000FF" w:themeColor="hyperlink"/>
-      <w:u w:val="single"/>
-    </w:rPr>
-  </w:style>
-</w:styles>
-</file>
-
-<file path=word/stylesWithEffects.xml><?xml version="1.0" encoding="utf-8"?>
-<w:styles xmlns:wpc="http://schemas.microsoft.com/office/word/2010/wordprocessingCanvas" xmlns:mc="http://schemas.openxmlformats.org/markup-compatibility/2006" xmlns:o="urn:schemas-microsoft-com:office:office" xmlns:r="http://schemas.openxmlformats.org/officeDocument/2006/relationships" xmlns:m="http://schemas.openxmlformats.org/officeDocument/2006/math" xmlns:v="urn:schemas-microsoft-com:vml" xmlns:wp14="http://schemas.microsoft.com/office/word/2010/wordprocessingDrawing" xmlns:wp="http://schemas.openxmlformats.org/drawingml/2006/wordprocessingDrawing" xmlns:w10="urn:schemas-microsoft-com:office:word" xmlns:w="http://schemas.openxmlformats.org/wordprocessingml/2006/main" xmlns:w14="http://schemas.microsoft.com/office/word/2010/wordml" xmlns:wpg="http://schemas.microsoft.com/office/word/2010/wordprocessingGroup" xmlns:wpi="http://schemas.microsoft.com/office/word/2010/wordprocessingInk" xmlns:wne="http://schemas.microsoft.com/office/word/2006/wordml" xmlns:wps="http://schemas.microsoft.com/office/word/2010/wordprocessingShape" mc:Ignorable="w14 wp14">
-  <w:docDefaults>
-    <w:rPrDefault>
-      <w:rPr>
-        <w:rFonts w:asciiTheme="minorHAnsi" w:eastAsiaTheme="minorHAnsi" w:hAnsiTheme="minorHAnsi" w:cstheme="minorBidi"/>
-        <w:sz w:val="22"/>
-        <w:szCs w:val="22"/>
-        <w:lang w:val="en-US" w:eastAsia="en-US" w:bidi="ar-SA"/>
-      </w:rPr>
-    </w:rPrDefault>
-    <w:pPrDefault>
-      <w:pPr>
-        <w:spacing w:after="200" w:line="276" w:lineRule="auto"/>
-      </w:pPr>
-    </w:pPrDefault>
-  </w:docDefaults>
-  <w:latentStyles w:defLockedState="0" w:defUIPriority="99" w:defSemiHidden="1" w:defUnhideWhenUsed="1" w:defQFormat="0" w:count="267">
-    <w:lsdException w:name="Normal" w:semiHidden="0" w:uiPriority="0" w:unhideWhenUsed="0" w:qFormat="1"/>
-    <w:lsdException w:name="heading 1" w:semiHidden="0" w:uiPriority="9" w:unhideWhenUsed="0" w:qFormat="1"/>
-    <w:lsdException w:name="heading 2" w:uiPriority="9" w:qFormat="1"/>
-    <w:lsdException w:name="heading 3" w:uiPriority="9" w:qFormat="1"/>
-    <w:lsdException w:name="heading 4" w:uiPriority="9" w:qFormat="1"/>
-    <w:lsdException w:name="heading 5" w:uiPriority="9" w:qFormat="1"/>
-    <w:lsdException w:name="heading 6" w:uiPriority="9" w:qFormat="1"/>
-    <w:lsdException w:name="heading 7" w:uiPriority="9" w:qFormat="1"/>
-    <w:lsdException w:name="heading 8" w:uiPriority="9" w:qFormat="1"/>
-    <w:lsdException w:name="heading 9" w:uiPriority="9" w:qFormat="1"/>
-    <w:lsdException w:name="toc 1" w:uiPriority="39"/>
-    <w:lsdException w:name="toc 2" w:uiPriority="39"/>
-    <w:lsdException w:name="toc 3" w:uiPriority="39"/>
-    <w:lsdException w:name="toc 4" w:uiPriority="39"/>
-    <w:lsdException w:name="toc 5" w:uiPriority="39"/>
-    <w:lsdException w:name="toc 6" w:uiPriority="39"/>
-    <w:lsdException w:name="toc 7" w:uiPriority="39"/>
-    <w:lsdException w:name="toc 8" w:uiPriority="39"/>
-    <w:lsdException w:name="toc 9" w:uiPriority="39"/>
-    <w:lsdException w:name="caption" w:uiPriority="35" w:qFormat="1"/>
-    <w:lsdException w:name="Title" w:semiHidden="0" w:uiPriority="10" w:unhideWhenUsed="0" w:qFormat="1"/>
-    <w:lsdException w:name="Default Paragraph Font" w:uiPriority="1"/>
-    <w:lsdException w:name="Subtitle" w:semiHidden="0" w:uiPriority="11" w:unhideWhenUsed="0" w:qFormat="1"/>
-    <w:lsdException w:name="Strong" w:semiHidden="0" w:uiPriority="22" w:unhideWhenUsed="0" w:qFormat="1"/>
-    <w:lsdException w:name="Emphasis" w:semiHidden="0" w:uiPriority="20" w:unhideWhenUsed="0" w:qFormat="1"/>
-    <w:lsdException w:name="Table Grid" w:semiHidden="0" w:uiPriority="59" w:unhideWhenUsed="0"/>
-    <w:lsdException w:name="Placeholder Text" w:unhideWhenUsed="0"/>
-    <w:lsdException w:name="No Spacing" w:semiHidden="0" w:uiPriority="1" w:unhideWhenUsed="0" w:qFormat="1"/>
-    <w:lsdException w:name="Light Shading" w:semiHidden="0" w:uiPriority="60" w:unhideWhenUsed="0"/>
-    <w:lsdException w:name="Light List" w:semiHidden="0" w:uiPriority="61" w:unhideWhenUsed="0"/>
-    <w:lsdException w:name="Light Grid" w:semiHidden="0" w:uiPriority="62" w:unhideWhenUsed="0"/>
-    <w:lsdException w:name="Medium Shading 1" w:semiHidden="0" w:uiPriority="63" w:unhideWhenUsed="0"/>
-    <w:lsdException w:name="Medium Shading 2" w:semiHidden="0" w:uiPriority="64" w:unhideWhenUsed="0"/>
-    <w:lsdException w:name="Medium List 1" w:semiHidden="0" w:uiPriority="65" w:unhideWhenUsed="0"/>
-    <w:lsdException w:name="Medium List 2" w:semiHidden="0" w:uiPriority="66" w:unhideWhenUsed="0"/>
-    <w:lsdException w:name="Medium Grid 1" w:semiHidden="0" w:uiPriority="67" w:unhideWhenUsed="0"/>
-    <w:lsdException w:name="Medium Grid 2" w:semiHidden="0" w:uiPriority="68" w:unhideWhenUsed="0"/>
-    <w:lsdException w:name="Medium Grid 3" w:semiHidden="0" w:uiPriority="69" w:unhideWhenUsed="0"/>
-    <w:lsdException w:name="Dark List" w:semiHidden="0" w:uiPriority="70" w:unhideWhenUsed="0"/>
-    <w:lsdException w:name="Colorful Shading" w:semiHidden="0" w:uiPriority="71" w:unhideWhenUsed="0"/>
-    <w:lsdException w:name="Colorful List" w:semiHidden="0" w:uiPriority="72" w:unhideWhenUsed="0"/>
-    <w:lsdException w:name="Colorful Grid" w:semiHidden="0" w:uiPriority="73" w:unhideWhenUsed="0"/>
-    <w:lsdException w:name="Light Shading Accent 1" w:semiHidden="0" w:uiPriority="60" w:unhideWhenUsed="0"/>
-    <w:lsdException w:name="Light List Accent 1" w:semiHidden="0" w:uiPriority="61" w:unhideWhenUsed="0"/>
-    <w:lsdException w:name="Light Grid Accent 1" w:semiHidden="0" w:uiPriority="62" w:unhideWhenUsed="0"/>
-    <w:lsdException w:name="Medium Shading 1 Accent 1" w:semiHidden="0" w:uiPriority="63" w:unhideWhenUsed="0"/>
-    <w:lsdException w:name="Medium Shading 2 Accent 1" w:semiHidden="0" w:uiPriority="64" w:unhideWhenUsed="0"/>
-    <w:lsdException w:name="Medium List 1 Accent 1" w:semiHidden="0" w:uiPriority="65" w:unhideWhenUsed="0"/>
-    <w:lsdException w:name="Revision" w:unhideWhenUsed="0"/>
-    <w:lsdException w:name="List Paragraph" w:semiHidden="0" w:uiPriority="34" w:unhideWhenUsed="0" w:qFormat="1"/>
-    <w:lsdException w:name="Quote" w:semiHidden="0" w:uiPriority="29" w:unhideWhenUsed="0" w:qFormat="1"/>
-    <w:lsdException w:name="Intense Quote" w:semiHidden="0" w:uiPriority="30" w:unhideWhenUsed="0" w:qFormat="1"/>
-    <w:lsdException w:name="Medium List 2 Accent 1" w:semiHidden="0" w:uiPriority="66" w:unhideWhenUsed="0"/>
-    <w:lsdException w:name="Medium Grid 1 Accent 1" w:semiHidden="0" w:uiPriority="67" w:unhideWhenUsed="0"/>
-    <w:lsdException w:name="Medium Grid 2 Accent 1" w:semiHidden="0" w:uiPriority="68" w:unhideWhenUsed="0"/>
-    <w:lsdException w:name="Medium Grid 3 Accent 1" w:semiHidden="0" w:uiPriority="69" w:unhideWhenUsed="0"/>
-    <w:lsdException w:name="Dark List Accent 1" w:semiHidden="0" w:uiPriority="70" w:unhideWhenUsed="0"/>
-    <w:lsdException w:name="Colorful Shading Accent 1" w:semiHidden="0" w:uiPriority="71" w:unhideWhenUsed="0"/>
-    <w:lsdException w:name="Colorful List Accent 1" w:semiHidden="0" w:uiPriority="72" w:unhideWhenUsed="0"/>
-    <w:lsdException w:name="Colorful Grid Accent 1" w:semiHidden="0" w:uiPriority="73" w:unhideWhenUsed="0"/>
-    <w:lsdException w:name="Light Shading Accent 2" w:semiHidden="0" w:uiPriority="60" w:unhideWhenUsed="0"/>
-    <w:lsdException w:name="Light List Accent 2" w:semiHidden="0" w:uiPriority="61" w:unhideWhenUsed="0"/>
-    <w:lsdException w:name="Light Grid Accent 2" w:semiHidden="0" w:uiPriority="62" w:unhideWhenUsed="0"/>
-    <w:lsdException w:name="Medium Shading 1 Accent 2" w:semiHidden="0" w:uiPriority="63" w:unhideWhenUsed="0"/>
-    <w:lsdException w:name="Medium Shading 2 Accent 2" w:semiHidden="0" w:uiPriority="64" w:unhideWhenUsed="0"/>
-    <w:lsdException w:name="Medium List 1 Accent 2" w:semiHidden="0" w:uiPriority="65" w:unhideWhenUsed="0"/>
-    <w:lsdException w:name="Medium List 2 Accent 2" w:semiHidden="0" w:uiPriority="66" w:unhideWhenUsed="0"/>
-    <w:lsdException w:name="Medium Grid 1 Accent 2" w:semiHidden="0" w:uiPriority="67" w:unhideWhenUsed="0"/>
-    <w:lsdException w:name="Medium Grid 2 Accent 2" w:semiHidden="0" w:uiPriority="68" w:unhideWhenUsed="0"/>
-    <w:lsdException w:name="Medium Grid 3 Accent 2" w:semiHidden="0" w:uiPriority="69" w:unhideWhenUsed="0"/>
-    <w:lsdException w:name="Dark List Accent 2" w:semiHidden="0" w:uiPriority="70" w:unhideWhenUsed="0"/>
-    <w:lsdException w:name="Colorful Shading Accent 2" w:semiHidden="0" w:uiPriority="71" w:unhideWhenUsed="0"/>
-    <w:lsdException w:name="Colorful List Accent 2" w:semiHidden="0" w:uiPriority="72" w:unhideWhenUsed="0"/>
-    <w:lsdException w:name="Colorful Grid Accent 2" w:semiHidden="0" w:uiPriority="73" w:unhideWhenUsed="0"/>
-    <w:lsdException w:name="Light Shading Accent 3" w:semiHidden="0" w:uiPriority="60" w:unhideWhenUsed="0"/>
-    <w:lsdException w:name="Light List Accent 3" w:semiHidden="0" w:uiPriority="61" w:unhideWhenUsed="0"/>
-    <w:lsdException w:name="Light Grid Accent 3" w:semiHidden="0" w:uiPriority="62" w:unhideWhenUsed="0"/>
-    <w:lsdException w:name="Medium Shading 1 Accent 3" w:semiHidden="0" w:uiPriority="63" w:unhideWhenUsed="0"/>
-    <w:lsdException w:name="Medium Shading 2 Accent 3" w:semiHidden="0" w:uiPriority="64" w:unhideWhenUsed="0"/>
-    <w:lsdException w:name="Medium List 1 Accent 3" w:semiHidden="0" w:uiPriority="65" w:unhideWhenUsed="0"/>
-    <w:lsdException w:name="Medium List 2 Accent 3" w:semiHidden="0" w:uiPriority="66" w:unhideWhenUsed="0"/>
-    <w:lsdException w:name="Medium Grid 1 Accent 3" w:semiHidden="0" w:uiPriority="67" w:unhideWhenUsed="0"/>
-    <w:lsdException w:name="Medium Grid 2 Accent 3" w:semiHidden="0" w:uiPriority="68" w:unhideWhenUsed="0"/>
-    <w:lsdException w:name="Medium Grid 3 Accent 3" w:semiHidden="0" w:uiPriority="69" w:unhideWhenUsed="0"/>
-    <w:lsdException w:name="Dark List Accent 3" w:semiHidden="0" w:uiPriority="70" w:unhideWhenUsed="0"/>
-    <w:lsdException w:name="Colorful Shading Accent 3" w:semiHidden="0" w:uiPriority="71" w:unhideWhenUsed="0"/>
-    <w:lsdException w:name="Colorful List Accent 3" w:semiHidden="0" w:uiPriority="72" w:unhideWhenUsed="0"/>
-    <w:lsdException w:name="Colorful Grid Accent 3" w:semiHidden="0" w:uiPriority="73" w:unhideWhenUsed="0"/>
-    <w:lsdException w:name="Light Shading Accent 4" w:semiHidden="0" w:uiPriority="60" w:unhideWhenUsed="0"/>
-    <w:lsdException w:name="Light List Accent 4" w:semiHidden="0" w:uiPriority="61" w:unhideWhenUsed="0"/>
-    <w:lsdException w:name="Light Grid Accent 4" w:semiHidden="0" w:uiPriority="62" w:unhideWhenUsed="0"/>
-    <w:lsdException w:name="Medium Shading 1 Accent 4" w:semiHidden="0" w:uiPriority="63" w:unhideWhenUsed="0"/>
-    <w:lsdException w:name="Medium Shading 2 Accent 4" w:semiHidden="0" w:uiPriority="64" w:unhideWhenUsed="0"/>
-    <w:lsdException w:name="Medium List 1 Accent 4" w:semiHidden="0" w:uiPriority="65" w:unhideWhenUsed="0"/>
-    <w:lsdException w:name="Medium List 2 Accent 4" w:semiHidden="0" w:uiPriority="66" w:unhideWhenUsed="0"/>
-    <w:lsdException w:name="Medium Grid 1 Accent 4" w:semiHidden="0" w:uiPriority="67" w:unhideWhenUsed="0"/>
-    <w:lsdException w:name="Medium Grid 2 Accent 4" w:semiHidden="0" w:uiPriority="68" w:unhideWhenUsed="0"/>
-    <w:lsdException w:name="Medium Grid 3 Accent 4" w:semiHidden="0" w:uiPriority="69" w:unhideWhenUsed="0"/>
-    <w:lsdException w:name="Dark List Accent 4" w:semiHidden="0" w:uiPriority="70" w:unhideWhenUsed="0"/>
-    <w:lsdException w:name="Colorful Shading Accent 4" w:semiHidden="0" w:uiPriority="71" w:unhideWhenUsed="0"/>
-    <w:lsdException w:name="Colorful List Accent 4" w:semiHidden="0" w:uiPriority="72" w:unhideWhenUsed="0"/>
-    <w:lsdException w:name="Colorful Grid Accent 4" w:semiHidden="0" w:uiPriority="73" w:unhideWhenUsed="0"/>
-    <w:lsdException w:name="Light Shading Accent 5" w:semiHidden="0" w:uiPriority="60" w:unhideWhenUsed="0"/>
-    <w:lsdException w:name="Light List Accent 5" w:semiHidden="0" w:uiPriority="61" w:unhideWhenUsed="0"/>
-    <w:lsdException w:name="Light Grid Accent 5" w:semiHidden="0" w:uiPriority="62" w:unhideWhenUsed="0"/>
-    <w:lsdException w:name="Medium Shading 1 Accent 5" w:semiHidden="0" w:uiPriority="63" w:unhideWhenUsed="0"/>
-    <w:lsdException w:name="Medium Shading 2 Accent 5" w:semiHidden="0" w:uiPriority="64" w:unhideWhenUsed="0"/>
-    <w:lsdException w:name="Medium List 1 Accent 5" w:semiHidden="0" w:uiPriority="65" w:unhideWhenUsed="0"/>
-    <w:lsdException w:name="Medium List 2 Accent 5" w:semiHidden="0" w:uiPriority="66" w:unhideWhenUsed="0"/>
-    <w:lsdException w:name="Medium Grid 1 Accent 5" w:semiHidden="0" w:uiPriority="67" w:unhideWhenUsed="0"/>
-    <w:lsdException w:name="Medium Grid 2 Accent 5" w:semiHidden="0" w:uiPriority="68" w:unhideWhenUsed="0"/>
-    <w:lsdException w:name="Medium Grid 3 Accent 5" w:semiHidden="0" w:uiPriority="69" w:unhideWhenUsed="0"/>
-    <w:lsdException w:name="Dark List Accent 5" w:semiHidden="0" w:uiPriority="70" w:unhideWhenUsed="0"/>
-    <w:lsdException w:name="Colorful Shading Accent 5" w:semiHidden="0" w:uiPriority="71" w:unhideWhenUsed="0"/>
-    <w:lsdException w:name="Colorful List Accent 5" w:semiHidden="0" w:uiPriority="72" w:unhideWhenUsed="0"/>
-    <w:lsdException w:name="Colorful Grid Accent 5" w:semiHidden="0" w:uiPriority="73" w:unhideWhenUsed="0"/>
-    <w:lsdException w:name="Light Shading Accent 6" w:semiHidden="0" w:uiPriority="60" w:unhideWhenUsed="0"/>
-    <w:lsdException w:name="Light List Accent 6" w:semiHidden="0" w:uiPriority="61" w:unhideWhenUsed="0"/>
-    <w:lsdException w:name="Light Grid Accent 6" w:semiHidden="0" w:uiPriority="62" w:unhideWhenUsed="0"/>
-    <w:lsdException w:name="Medium Shading 1 Accent 6" w:semiHidden="0" w:uiPriority="63" w:unhideWhenUsed="0"/>
-    <w:lsdException w:name="Medium Shading 2 Accent 6" w:semiHidden="0" w:uiPriority="64" w:unhideWhenUsed="0"/>
-    <w:lsdException w:name="Medium List 1 Accent 6" w:semiHidden="0" w:uiPriority="65" w:unhideWhenUsed="0"/>
-    <w:lsdException w:name="Medium List 2 Accent 6" w:semiHidden="0" w:uiPriority="66" w:unhideWhenUsed="0"/>
-    <w:lsdException w:name="Medium Grid 1 Accent 6" w:semiHidden="0" w:uiPriority="67" w:unhideWhenUsed="0"/>
-    <w:lsdException w:name="Medium Grid 2 Accent 6" w:semiHidden="0" w:uiPriority="68" w:unhideWhenUsed="0"/>
-    <w:lsdException w:name="Medium Grid 3 Accent 6" w:semiHidden="0" w:uiPriority="69" w:unhideWhenUsed="0"/>
-    <w:lsdException w:name="Dark List Accent 6" w:semiHidden="0" w:uiPriority="70" w:unhideWhenUsed="0"/>
-    <w:lsdException w:name="Colorful Shading Accent 6" w:semiHidden="0" w:uiPriority="71" w:unhideWhenUsed="0"/>
-    <w:lsdException w:name="Colorful List Accent 6" w:semiHidden="0" w:uiPriority="72" w:unhideWhenUsed="0"/>
-    <w:lsdException w:name="Colorful Grid Accent 6" w:semiHidden="0" w:uiPriority="73" w:unhideWhenUsed="0"/>
-    <w:lsdException w:name="Subtle Emphasis" w:semiHidden="0" w:uiPriority="19" w:unhideWhenUsed="0" w:qFormat="1"/>
-    <w:lsdException w:name="Intense Emphasis" w:semiHidden="0" w:uiPriority="21" w:unhideWhenUsed="0" w:qFormat="1"/>
-    <w:lsdException w:name="Subtle Reference" w:semiHidden="0" w:uiPriority="31" w:unhideWhenUsed="0" w:qFormat="1"/>
-    <w:lsdException w:name="Intense Reference" w:semiHidden="0" w:uiPriority="32" w:unhideWhenUsed="0" w:qFormat="1"/>
-    <w:lsdException w:name="Book Title" w:semiHidden="0" w:uiPriority="33" w:unhideWhenUsed="0" w:qFormat="1"/>
-    <w:lsdException w:name="Bibliography" w:uiPriority="37"/>
-    <w:lsdException w:name="TOC Heading" w:uiPriority="39" w:qFormat="1"/>
+  <w:latentStyles w:defLockedState="0" w:defUIPriority="99" w:defSemiHidden="0" w:defUnhideWhenUsed="0" w:defQFormat="0" w:count="371">
+    <w:lsdException w:name="Normal" w:uiPriority="0" w:qFormat="1"/>
+    <w:lsdException w:name="heading 1" w:uiPriority="9" w:qFormat="1"/>
+    <w:lsdException w:name="heading 2" w:semiHidden="1" w:uiPriority="9" w:unhideWhenUsed="1" w:qFormat="1"/>
+    <w:lsdException w:name="heading 3" w:semiHidden="1" w:uiPriority="9" w:unhideWhenUsed="1" w:qFormat="1"/>
+    <w:lsdException w:name="heading 4" w:semiHidden="1" w:uiPriority="9" w:unhideWhenUsed="1" w:qFormat="1"/>
+    <w:lsdException w:name="heading 5" w:semiHidden="1" w:uiPriority="9" w:unhideWhenUsed="1" w:qFormat="1"/>
+    <w:lsdException w:name="heading 6" w:semiHidden="1" w:uiPriority="9" w:unhideWhenUsed="1" w:qFormat="1"/>
+    <w:lsdException w:name="heading 7" w:semiHidden="1" w:uiPriority="9" w:unhideWhenUsed="1" w:qFormat="1"/>
+    <w:lsdException w:name="heading 8" w:semiHidden="1" w:uiPriority="9" w:unhideWhenUsed="1" w:qFormat="1"/>
+    <w:lsdException w:name="heading 9" w:semiHidden="1" w:uiPriority="9" w:unhideWhenUsed="1" w:qFormat="1"/>
+    <w:lsdException w:name="index 1" w:semiHidden="1" w:unhideWhenUsed="1"/>
+    <w:lsdException w:name="index 2" w:semiHidden="1" w:unhideWhenUsed="1"/>
+    <w:lsdException w:name="index 3" w:semiHidden="1" w:unhideWhenUsed="1"/>
+    <w:lsdException w:name="index 4" w:semiHidden="1" w:unhideWhenUsed="1"/>
+    <w:lsdException w:name="index 5" w:semiHidden="1" w:unhideWhenUsed="1"/>
+    <w:lsdException w:name="index 6" w:semiHidden="1" w:unhideWhenUsed="1"/>
+    <w:lsdException w:name="index 7" w:semiHidden="1" w:unhideWhenUsed="1"/>
+    <w:lsdException w:name="index 8" w:semiHidden="1" w:unhideWhenUsed="1"/>
+    <w:lsdException w:name="index 9" w:semiHidden="1" w:unhideWhenUsed="1"/>
+    <w:lsdException w:name="toc 1" w:semiHidden="1" w:uiPriority="39" w:unhideWhenUsed="1"/>
+    <w:lsdException w:name="toc 2" w:semiHidden="1" w:uiPriority="39" w:unhideWhenUsed="1"/>
+    <w:lsdException w:name="toc 3" w:semiHidden="1" w:uiPriority="39" w:unhideWhenUsed="1"/>
+    <w:lsdException w:name="toc 4" w:semiHidden="1" w:uiPriority="39" w:unhideWhenUsed="1"/>
+    <w:lsdException w:name="toc 5" w:semiHidden="1" w:uiPriority="39" w:unhideWhenUsed="1"/>
+    <w:lsdException w:name="toc 6" w:semiHidden="1" w:uiPriority="39" w:unhideWhenUsed="1"/>
+    <w:lsdException w:name="toc 7" w:semiHidden="1" w:uiPriority="39" w:unhideWhenUsed="1"/>
+    <w:lsdException w:name="toc 8" w:semiHidden="1" w:uiPriority="39" w:unhideWhenUsed="1"/>
+    <w:lsdException w:name="toc 9" w:semiHidden="1" w:uiPriority="39" w:unhideWhenUsed="1"/>
+    <w:lsdException w:name="Normal Indent" w:semiHidden="1" w:unhideWhenUsed="1"/>
+    <w:lsdException w:name="footnote text" w:semiHidden="1" w:unhideWhenUsed="1"/>
+    <w:lsdException w:name="annotation text" w:semiHidden="1" w:unhideWhenUsed="1"/>
+    <w:lsdException w:name="header" w:semiHidden="1" w:unhideWhenUsed="1"/>
+    <w:lsdException w:name="footer" w:semiHidden="1" w:unhideWhenUsed="1"/>
+    <w:lsdException w:name="index heading" w:semiHidden="1" w:unhideWhenUsed="1"/>
+    <w:lsdException w:name="caption" w:semiHidden="1" w:uiPriority="35" w:unhideWhenUsed="1" w:qFormat="1"/>
+    <w:lsdException w:name="table of figures" w:semiHidden="1" w:unhideWhenUsed="1"/>
+    <w:lsdException w:name="envelope address" w:semiHidden="1" w:unhideWhenUsed="1"/>
+    <w:lsdException w:name="envelope return" w:semiHidden="1" w:unhideWhenUsed="1"/>
+    <w:lsdException w:name="footnote reference" w:semiHidden="1" w:unhideWhenUsed="1"/>
+    <w:lsdException w:name="annotation reference" w:semiHidden="1" w:unhideWhenUsed="1"/>
+    <w:lsdException w:name="line number" w:semiHidden="1" w:unhideWhenUsed="1"/>
+    <w:lsdException w:name="page number" w:semiHidden="1" w:unhideWhenUsed="1"/>
+    <w:lsdException w:name="endnote reference" w:semiHidden="1" w:unhideWhenUsed="1"/>
+    <w:lsdException w:name="endnote text" w:semiHidden="1" w:unhideWhenUsed="1"/>
+    <w:lsdException w:name="table of authorities" w:semiHidden="1" w:unhideWhenUsed="1"/>
+    <w:lsdException w:name="macro" w:semiHidden="1" w:unhideWhenUsed="1"/>
+    <w:lsdException w:name="toa heading" w:semiHidden="1" w:unhideWhenUsed="1"/>
+    <w:lsdException w:name="List" w:semiHidden="1" w:unhideWhenUsed="1"/>
+    <w:lsdException w:name="List Bullet" w:semiHidden="1" w:unhideWhenUsed="1"/>
+    <w:lsdException w:name="List Number" w:semiHidden="1" w:unhideWhenUsed="1"/>
+    <w:lsdException w:name="List 2" w:semiHidden="1" w:unhideWhenUsed="1"/>
+    <w:lsdException w:name="List 3" w:semiHidden="1" w:unhideWhenUsed="1"/>
+    <w:lsdException w:name="List 4" w:semiHidden="1" w:unhideWhenUsed="1"/>
+    <w:lsdException w:name="List 5" w:semiHidden="1" w:unhideWhenUsed="1"/>
+    <w:lsdException w:name="List Bullet 2" w:semiHidden="1" w:unhideWhenUsed="1"/>
+    <w:lsdException w:name="List Bullet 3" w:semiHidden="1" w:unhideWhenUsed="1"/>
+    <w:lsdException w:name="List Bullet 4" w:semiHidden="1" w:unhideWhenUsed="1"/>
+    <w:lsdException w:name="List Bullet 5" w:semiHidden="1" w:unhideWhenUsed="1"/>
+    <w:lsdException w:name="List Number 2" w:semiHidden="1" w:unhideWhenUsed="1"/>
+    <w:lsdException w:name="List Number 3" w:semiHidden="1" w:unhideWhenUsed="1"/>
+    <w:lsdException w:name="List Number 4" w:semiHidden="1" w:unhideWhenUsed="1"/>
+    <w:lsdException w:name="List Number 5" w:semiHidden="1" w:unhideWhenUsed="1"/>
+    <w:lsdException w:name="Title" w:uiPriority="10" w:qFormat="1"/>
+    <w:lsdException w:name="Closing" w:semiHidden="1" w:unhideWhenUsed="1"/>
+    <w:lsdException w:name="Signature" w:semiHidden="1" w:unhideWhenUsed="1"/>
+    <w:lsdException w:name="Default Paragraph Font" w:semiHidden="1" w:uiPriority="1" w:unhideWhenUsed="1"/>
+    <w:lsdException w:name="Body Text" w:semiHidden="1" w:unhideWhenUsed="1"/>
+    <w:lsdException w:name="Body Text Indent" w:semiHidden="1" w:unhideWhenUsed="1"/>
+    <w:lsdException w:name="List Continue" w:semiHidden="1" w:unhideWhenUsed="1"/>
+    <w:lsdException w:name="List Continue 2" w:semiHidden="1" w:unhideWhenUsed="1"/>
+    <w:lsdException w:name="List Continue 3" w:semiHidden="1" w:unhideWhenUsed="1"/>
+    <w:lsdException w:name="List Continue 4" w:semiHidden="1" w:unhideWhenUsed="1"/>
+    <w:lsdException w:name="List Continue 5" w:semiHidden="1" w:unhideWhenUsed="1"/>
+    <w:lsdException w:name="Message Header" w:semiHidden="1" w:unhideWhenUsed="1"/>
+    <w:lsdException w:name="Subtitle" w:uiPriority="11" w:qFormat="1"/>
+    <w:lsdException w:name="Salutation" w:semiHidden="1" w:unhideWhenUsed="1"/>
+    <w:lsdException w:name="Date" w:semiHidden="1" w:unhideWhenUsed="1"/>
+    <w:lsdException w:name="Body Text First Indent" w:semiHidden="1" w:unhideWhenUsed="1"/>
+    <w:lsdException w:name="Body Text First Indent 2" w:semiHidden="1" w:unhideWhenUsed="1"/>
+    <w:lsdException w:name="Note Heading" w:semiHidden="1" w:unhideWhenUsed="1"/>
+    <w:lsdException w:name="Body Text 2" w:semiHidden="1" w:unhideWhenUsed="1"/>
+    <w:lsdException w:name="Body Text 3" w:semiHidden="1" w:unhideWhenUsed="1"/>
+    <w:lsdException w:name="Body Text Indent 2" w:semiHidden="1" w:unhideWhenUsed="1"/>
+    <w:lsdException w:name="Body Text Indent 3" w:semiHidden="1" w:unhideWhenUsed="1"/>
+    <w:lsdException w:name="Block Text" w:semiHidden="1" w:unhideWhenUsed="1"/>
+    <w:lsdException w:name="Hyperlink" w:semiHidden="1" w:unhideWhenUsed="1"/>
+    <w:lsdException w:name="FollowedHyperlink" w:semiHidden="1" w:unhideWhenUsed="1"/>
+    <w:lsdException w:name="Strong" w:uiPriority="22" w:qFormat="1"/>
+    <w:lsdException w:name="Emphasis" w:uiPriority="20" w:qFormat="1"/>
+    <w:lsdException w:name="Document Map" w:semiHidden="1" w:unhideWhenUsed="1"/>
+    <w:lsdException w:name="Plain Text" w:semiHidden="1" w:unhideWhenUsed="1"/>
+    <w:lsdException w:name="E-mail Signature" w:semiHidden="1" w:unhideWhenUsed="1"/>
+    <w:lsdException w:name="HTML Top of Form" w:semiHidden="1" w:unhideWhenUsed="1"/>
+    <w:lsdException w:name="HTML Bottom of Form" w:semiHidden="1" w:unhideWhenUsed="1"/>
+    <w:lsdException w:name="Normal (Web)" w:semiHidden="1" w:unhideWhenUsed="1"/>
+    <w:lsdException w:name="HTML Acronym" w:semiHidden="1" w:unhideWhenUsed="1"/>
+    <w:lsdException w:name="HTML Address" w:semiHidden="1" w:unhideWhenUsed="1"/>
+    <w:lsdException w:name="HTML Cite" w:semiHidden="1" w:unhideWhenUsed="1"/>
+    <w:lsdException w:name="HTML Code" w:semiHidden="1" w:unhideWhenUsed="1"/>
+    <w:lsdException w:name="HTML Definition" w:semiHidden="1" w:unhideWhenUsed="1"/>
+    <w:lsdException w:name="HTML Keyboard" w:semiHidden="1" w:unhideWhenUsed="1"/>
+    <w:lsdException w:name="HTML Preformatted" w:semiHidden="1" w:unhideWhenUsed="1"/>
+    <w:lsdException w:name="HTML Sample" w:semiHidden="1" w:unhideWhenUsed="1"/>
+    <w:lsdException w:name="HTML Typewriter" w:semiHidden="1" w:unhideWhenUsed="1"/>
+    <w:lsdException w:name="HTML Variable" w:semiHidden="1" w:unhideWhenUsed="1"/>
+    <w:lsdException w:name="Normal Table" w:semiHidden="1" w:unhideWhenUsed="1"/>
+    <w:lsdException w:name="annotation subject" w:semiHidden="1" w:unhideWhenUsed="1"/>
+    <w:lsdException w:name="No List" w:semiHidden="1" w:unhideWhenUsed="1"/>
+    <w:lsdException w:name="Outline List 1" w:semiHidden="1" w:unhideWhenUsed="1"/>
+    <w:lsdException w:name="Outline List 2" w:semiHidden="1" w:unhideWhenUsed="1"/>
+    <w:lsdException w:name="Outline List 3" w:semiHidden="1" w:unhideWhenUsed="1"/>
+    <w:lsdException w:name="Table Simple 1" w:semiHidden="1" w:unhideWhenUsed="1"/>
+    <w:lsdException w:name="Table Simple 2" w:semiHidden="1" w:unhideWhenUsed="1"/>
+    <w:lsdException w:name="Table Simple 3" w:semiHidden="1" w:unhideWhenUsed="1"/>
+    <w:lsdException w:name="Table Classic 1" w:semiHidden="1" w:unhideWhenUsed="1"/>
+    <w:lsdException w:name="Table Classic 2" w:semiHidden="1" w:unhideWhenUsed="1"/>
+    <w:lsdException w:name="Table Classic 3" w:semiHidden="1" w:unhideWhenUsed="1"/>
+    <w:lsdException w:name="Table Classic 4" w:semiHidden="1" w:unhideWhenUsed="1"/>
+    <w:lsdException w:name="Table Colorful 1" w:semiHidden="1" w:unhideWhenUsed="1"/>
+    <w:lsdException w:name="Table Colorful 2" w:semiHidden="1" w:unhideWhenUsed="1"/>
+    <w:lsdException w:name="Table Colorful 3" w:semiHidden="1" w:unhideWhenUsed="1"/>
+    <w:lsdException w:name="Table Columns 1" w:semiHidden="1" w:unhideWhenUsed="1"/>
+    <w:lsdException w:name="Table Columns 2" w:semiHidden="1" w:unhideWhenUsed="1"/>
+    <w:lsdException w:name="Table Columns 3" w:semiHidden="1" w:unhideWhenUsed="1"/>
+    <w:lsdException w:name="Table Columns 4" w:semiHidden="1" w:unhideWhenUsed="1"/>
+    <w:lsdException w:name="Table Columns 5" w:semiHidden="1" w:unhideWhenUsed="1"/>
+    <w:lsdException w:name="Table Grid 1" w:semiHidden="1" w:unhideWhenUsed="1"/>
+    <w:lsdException w:name="Table Grid 2" w:semiHidden="1" w:unhideWhenUsed="1"/>
+    <w:lsdException w:name="Table Grid 3" w:semiHidden="1" w:unhideWhenUsed="1"/>
+    <w:lsdException w:name="Table Grid 4" w:semiHidden="1" w:unhideWhenUsed="1"/>
+    <w:lsdException w:name="Table Grid 5" w:semiHidden="1" w:unhideWhenUsed="1"/>
+    <w:lsdException w:name="Table Grid 6" w:semiHidden="1" w:unhideWhenUsed="1"/>
+    <w:lsdException w:name="Table Grid 7" w:semiHidden="1" w:unhideWhenUsed="1"/>
+    <w:lsdException w:name="Table Grid 8" w:semiHidden="1" w:unhideWhenUsed="1"/>
+    <w:lsdException w:name="Table List 1" w:semiHidden="1" w:unhideWhenUsed="1"/>
+    <w:lsdException w:name="Table List 2" w:semiHidden="1" w:unhideWhenUsed="1"/>
+    <w:lsdException w:name="Table List 3" w:semiHidden="1" w:unhideWhenUsed="1"/>
+    <w:lsdException w:name="Table List 4" w:semiHidden="1" w:unhideWhenUsed="1"/>
+    <w:lsdException w:name="Table List 5" w:semiHidden="1" w:unhideWhenUsed="1"/>
+    <w:lsdException w:name="Table List 6" w:semiHidden="1" w:unhideWhenUsed="1"/>
+    <w:lsdException w:name="Table List 7" w:semiHidden="1" w:unhideWhenUsed="1"/>
+    <w:lsdException w:name="Table List 8" w:semiHidden="1" w:unhideWhenUsed="1"/>
+    <w:lsdException w:name="Table 3D effects 1" w:semiHidden="1" w:unhideWhenUsed="1"/>
+    <w:lsdException w:name="Table 3D effects 2" w:semiHidden="1" w:unhideWhenUsed="1"/>
+    <w:lsdException w:name="Table 3D effects 3" w:semiHidden="1" w:unhideWhenUsed="1"/>
+    <w:lsdException w:name="Table Contemporary" w:semiHidden="1" w:unhideWhenUsed="1"/>
+    <w:lsdException w:name="Table Elegant" w:semiHidden="1" w:unhideWhenUsed="1"/>
+    <w:lsdException w:name="Table Professional" w:semiHidden="1" w:unhideWhenUsed="1"/>
+    <w:lsdException w:name="Table Subtle 1" w:semiHidden="1" w:unhideWhenUsed="1"/>
+    <w:lsdException w:name="Table Subtle 2" w:semiHidden="1" w:unhideWhenUsed="1"/>
+    <w:lsdException w:name="Table Web 1" w:semiHidden="1" w:unhideWhenUsed="1"/>
+    <w:lsdException w:name="Table Web 2" w:semiHidden="1" w:unhideWhenUsed="1"/>
+    <w:lsdException w:name="Table Web 3" w:semiHidden="1" w:unhideWhenUsed="1"/>
+    <w:lsdException w:name="Balloon Text" w:semiHidden="1" w:unhideWhenUsed="1"/>
+    <w:lsdException w:name="Table Grid" w:uiPriority="59"/>
+    <w:lsdException w:name="Table Theme" w:semiHidden="1" w:unhideWhenUsed="1"/>
+    <w:lsdException w:name="Placeholder Text" w:semiHidden="1"/>
+    <w:lsdException w:name="No Spacing" w:uiPriority="1" w:qFormat="1"/>
+    <w:lsdException w:name="Light Shading" w:uiPriority="60"/>
+    <w:lsdException w:name="Light List" w:uiPriority="61"/>
+    <w:lsdException w:name="Light Grid" w:uiPriority="62"/>
+    <w:lsdException w:name="Medium Shading 1" w:uiPriority="63"/>
+    <w:lsdException w:name="Medium Shading 2" w:uiPriority="64"/>
+    <w:lsdException w:name="Medium List 1" w:uiPriority="65"/>
+    <w:lsdException w:name="Medium List 2" w:uiPriority="66"/>
+    <w:lsdException w:name="Medium Grid 1" w:uiPriority="67"/>
+    <w:lsdException w:name="Medium Grid 2" w:uiPriority="68"/>
+    <w:lsdException w:name="Medium Grid 3" w:uiPriority="69"/>
+    <w:lsdException w:name="Dark List" w:uiPriority="70"/>
+    <w:lsdException w:name="Colorful Shading" w:uiPriority="71"/>
+    <w:lsdException w:name="Colorful List" w:uiPriority="72"/>
+    <w:lsdException w:name="Colorful Grid" w:uiPriority="73"/>
+    <w:lsdException w:name="Light Shading Accent 1" w:uiPriority="60"/>
+    <w:lsdException w:name="Light List Accent 1" w:uiPriority="61"/>
+    <w:lsdException w:name="Light Grid Accent 1" w:uiPriority="62"/>
+    <w:lsdException w:name="Medium Shading 1 Accent 1" w:uiPriority="63"/>
+    <w:lsdException w:name="Medium Shading 2 Accent 1" w:uiPriority="64"/>
+    <w:lsdException w:name="Medium List 1 Accent 1" w:uiPriority="65"/>
+    <w:lsdException w:name="Revision" w:semiHidden="1"/>
+    <w:lsdException w:name="List Paragraph" w:uiPriority="34" w:qFormat="1"/>
+    <w:lsdException w:name="Quote" w:uiPriority="29" w:qFormat="1"/>
+    <w:lsdException w:name="Intense Quote" w:uiPriority="30" w:qFormat="1"/>
+    <w:lsdException w:name="Medium List 2 Accent 1" w:uiPriority="66"/>
+    <w:lsdException w:name="Medium Grid 1 Accent 1" w:uiPriority="67"/>
+    <w:lsdException w:name="Medium Grid 2 Accent 1" w:uiPriority="68"/>
+    <w:lsdException w:name="Medium Grid 3 Accent 1" w:uiPriority="69"/>
+    <w:lsdException w:name="Dark List Accent 1" w:uiPriority="70"/>
+    <w:lsdException w:name="Colorful Shading Accent 1" w:uiPriority="71"/>
+    <w:lsdException w:name="Colorful List Accent 1" w:uiPriority="72"/>
+    <w:lsdException w:name="Colorful Grid Accent 1" w:uiPriority="73"/>
+    <w:lsdException w:name="Light Shading Accent 2" w:uiPriority="60"/>
+    <w:lsdException w:name="Light List Accent 2" w:uiPriority="61"/>
+    <w:lsdException w:name="Light Grid Accent 2" w:uiPriority="62"/>
+    <w:lsdException w:name="Medium Shading 1 Accent 2" w:uiPriority="63"/>
+    <w:lsdException w:name="Medium Shading 2 Accent 2" w:uiPriority="64"/>
+    <w:lsdException w:name="Medium List 1 Accent 2" w:uiPriority="65"/>
+    <w:lsdException w:name="Medium List 2 Accent 2" w:uiPriority="66"/>
+    <w:lsdException w:name="Medium Grid 1 Accent 2" w:uiPriority="67"/>
+    <w:lsdException w:name="Medium Grid 2 Accent 2" w:uiPriority="68"/>
+    <w:lsdException w:name="Medium Grid 3 Accent 2" w:uiPriority="69"/>
+    <w:lsdException w:name="Dark List Accent 2" w:uiPriority="70"/>
+    <w:lsdException w:name="Colorful Shading Accent 2" w:uiPriority="71"/>
+    <w:lsdException w:name="Colorful List Accent 2" w:uiPriority="72"/>
+    <w:lsdException w:name="Colorful Grid Accent 2" w:uiPriority="73"/>
+    <w:lsdException w:name="Light Shading Accent 3" w:uiPriority="60"/>
+    <w:lsdException w:name="Light List Accent 3" w:uiPriority="61"/>
+    <w:lsdException w:name="Light Grid Accent 3" w:uiPriority="62"/>
+    <w:lsdException w:name="Medium Shading 1 Accent 3" w:uiPriority="63"/>
+    <w:lsdException w:name="Medium Shading 2 Accent 3" w:uiPriority="64"/>
+    <w:lsdException w:name="Medium List 1 Accent 3" w:uiPriority="65"/>
+    <w:lsdException w:name="Medium List 2 Accent 3" w:uiPriority="66"/>
+    <w:lsdException w:name="Medium Grid 1 Accent 3" w:uiPriority="67"/>
+    <w:lsdException w:name="Medium Grid 2 Accent 3" w:uiPriority="68"/>
+    <w:lsdException w:name="Medium Grid 3 Accent 3" w:uiPriority="69"/>
+    <w:lsdException w:name="Dark List Accent 3" w:uiPriority="70"/>
+    <w:lsdException w:name="Colorful Shading Accent 3" w:uiPriority="71"/>
+    <w:lsdException w:name="Colorful List Accent 3" w:uiPriority="72"/>
+    <w:lsdException w:name="Colorful Grid Accent 3" w:uiPriority="73"/>
+    <w:lsdException w:name="Light Shading Accent 4" w:uiPriority="60"/>
+    <w:lsdException w:name="Light List Accent 4" w:uiPriority="61"/>
+    <w:lsdException w:name="Light Grid Accent 4" w:uiPriority="62"/>
+    <w:lsdException w:name="Medium Shading 1 Accent 4" w:uiPriority="63"/>
+    <w:lsdException w:name="Medium Shading 2 Accent 4" w:uiPriority="64"/>
+    <w:lsdException w:name="Medium List 1 Accent 4" w:uiPriority="65"/>
+    <w:lsdException w:name="Medium List 2 Accent 4" w:uiPriority="66"/>
+    <w:lsdException w:name="Medium Grid 1 Accent 4" w:uiPriority="67"/>
+    <w:lsdException w:name="Medium Grid 2 Accent 4" w:uiPriority="68"/>
+    <w:lsdException w:name="Medium Grid 3 Accent 4" w:uiPriority="69"/>
+    <w:lsdException w:name="Dark List Accent 4" w:uiPriority="70"/>
+    <w:lsdException w:name="Colorful Shading Accent 4" w:uiPriority="71"/>
+    <w:lsdException w:name="Colorful List Accent 4" w:uiPriority="72"/>
+    <w:lsdException w:name="Colorful Grid Accent 4" w:uiPriority="73"/>
+    <w:lsdException w:name="Light Shading Accent 5" w:uiPriority="60"/>
+    <w:lsdException w:name="Light List Accent 5" w:uiPriority="61"/>
+    <w:lsdException w:name="Light Grid Accent 5" w:uiPriority="62"/>
+    <w:lsdException w:name="Medium Shading 1 Accent 5" w:uiPriority="63"/>
+    <w:lsdException w:name="Medium Shading 2 Accent 5" w:uiPriority="64"/>
+    <w:lsdException w:name="Medium List 1 Accent 5" w:uiPriority="65"/>
+    <w:lsdException w:name="Medium List 2 Accent 5" w:uiPriority="66"/>
+    <w:lsdException w:name="Medium Grid 1 Accent 5" w:uiPriority="67"/>
+    <w:lsdException w:name="Medium Grid 2 Accent 5" w:uiPriority="68"/>
+    <w:lsdException w:name="Medium Grid 3 Accent 5" w:uiPriority="69"/>
+    <w:lsdException w:name="Dark List Accent 5" w:uiPriority="70"/>
+    <w:lsdException w:name="Colorful Shading Accent 5" w:uiPriority="71"/>
+    <w:lsdException w:name="Colorful List Accent 5" w:uiPriority="72"/>
+    <w:lsdException w:name="Colorful Grid Accent 5" w:uiPriority="73"/>
+    <w:lsdException w:name="Light Shading Accent 6" w:uiPriority="60"/>
+    <w:lsdException w:name="Light List Accent 6" w:uiPriority="61"/>
+    <w:lsdException w:name="Light Grid Accent 6" w:uiPriority="62"/>
+    <w:lsdException w:name="Medium Shading 1 Accent 6" w:uiPriority="63"/>
+    <w:lsdException w:name="Medium Shading 2 Accent 6" w:uiPriority="64"/>
+    <w:lsdException w:name="Medium List 1 Accent 6" w:uiPriority="65"/>
+    <w:lsdException w:name="Medium List 2 Accent 6" w:uiPriority="66"/>
+    <w:lsdException w:name="Medium Grid 1 Accent 6" w:uiPriority="67"/>
+    <w:lsdException w:name="Medium Grid 2 Accent 6" w:uiPriority="68"/>
+    <w:lsdException w:name="Medium Grid 3 Accent 6" w:uiPriority="69"/>
+    <w:lsdException w:name="Dark List Accent 6" w:uiPriority="70"/>
+    <w:lsdException w:name="Colorful Shading Accent 6" w:uiPriority="71"/>
+    <w:lsdException w:name="Colorful List Accent 6" w:uiPriority="72"/>
+    <w:lsdException w:name="Colorful Grid Accent 6" w:uiPriority="73"/>
+    <w:lsdException w:name="Subtle Emphasis" w:uiPriority="19" w:qFormat="1"/>
+    <w:lsdException w:name="Intense Emphasis" w:uiPriority="21" w:qFormat="1"/>
+    <w:lsdException w:name="Subtle Reference" w:uiPriority="31" w:qFormat="1"/>
+    <w:lsdException w:name="Intense Reference" w:uiPriority="32" w:qFormat="1"/>
+    <w:lsdException w:name="Book Title" w:uiPriority="33" w:qFormat="1"/>
+    <w:lsdException w:name="Bibliography" w:semiHidden="1" w:uiPriority="37" w:unhideWhenUsed="1"/>
+    <w:lsdException w:name="TOC Heading" w:semiHidden="1" w:uiPriority="39" w:unhideWhenUsed="1" w:qFormat="1"/>
+    <w:lsdException w:name="Plain Table 1" w:uiPriority="41"/>
+    <w:lsdException w:name="Plain Table 2" w:uiPriority="42"/>
+    <w:lsdException w:name="Plain Table 3" w:uiPriority="43"/>
+    <w:lsdException w:name="Plain Table 4" w:uiPriority="44"/>
+    <w:lsdException w:name="Plain Table 5" w:uiPriority="45"/>
+    <w:lsdException w:name="Grid Table Light" w:uiPriority="40"/>
+    <w:lsdException w:name="Grid Table 1 Light" w:uiPriority="46"/>
+    <w:lsdException w:name="Grid Table 2" w:uiPriority="47"/>
+    <w:lsdException w:name="Grid Table 3" w:uiPriority="48"/>
+    <w:lsdException w:name="Grid Table 4" w:uiPriority="49"/>
+    <w:lsdException w:name="Grid Table 5 Dark" w:uiPriority="50"/>
+    <w:lsdException w:name="Grid Table 6 Colorful" w:uiPriority="51"/>
+    <w:lsdException w:name="Grid Table 7 Colorful" w:uiPriority="52"/>
+    <w:lsdException w:name="Grid Table 1 Light Accent 1" w:uiPriority="46"/>
+    <w:lsdException w:name="Grid Table 2 Accent 1" w:uiPriority="47"/>
+    <w:lsdException w:name="Grid Table 3 Accent 1" w:uiPriority="48"/>
+    <w:lsdException w:name="Grid Table 4 Accent 1" w:uiPriority="49"/>
+    <w:lsdException w:name="Grid Table 5 Dark Accent 1" w:uiPriority="50"/>
+    <w:lsdException w:name="Grid Table 6 Colorful Accent 1" w:uiPriority="51"/>
+    <w:lsdException w:name="Grid Table 7 Colorful Accent 1" w:uiPriority="52"/>
+    <w:lsdException w:name="Grid Table 1 Light Accent 2" w:uiPriority="46"/>
+    <w:lsdException w:name="Grid Table 2 Accent 2" w:uiPriority="47"/>
+    <w:lsdException w:name="Grid Table 3 Accent 2" w:uiPriority="48"/>
+    <w:lsdException w:name="Grid Table 4 Accent 2" w:uiPriority="49"/>
+    <w:lsdException w:name="Grid Table 5 Dark Accent 2" w:uiPriority="50"/>
+    <w:lsdException w:name="Grid Table 6 Colorful Accent 2" w:uiPriority="51"/>
+    <w:lsdException w:name="Grid Table 7 Colorful Accent 2" w:uiPriority="52"/>
+    <w:lsdException w:name="Grid Table 1 Light Accent 3" w:uiPriority="46"/>
+    <w:lsdException w:name="Grid Table 2 Accent 3" w:uiPriority="47"/>
+    <w:lsdException w:name="Grid Table 3 Accent 3" w:uiPriority="48"/>
+    <w:lsdException w:name="Grid Table 4 Accent 3" w:uiPriority="49"/>
+    <w:lsdException w:name="Grid Table 5 Dark Accent 3" w:uiPriority="50"/>
+    <w:lsdException w:name="Grid Table 6 Colorful Accent 3" w:uiPriority="51"/>
+    <w:lsdException w:name="Grid Table 7 Colorful Accent 3" w:uiPriority="52"/>
+    <w:lsdException w:name="Grid Table 1 Light Accent 4" w:uiPriority="46"/>
+    <w:lsdException w:name="Grid Table 2 Accent 4" w:uiPriority="47"/>
+    <w:lsdException w:name="Grid Table 3 Accent 4" w:uiPriority="48"/>
+    <w:lsdException w:name="Grid Table 4 Accent 4" w:uiPriority="49"/>
+    <w:lsdException w:name="Grid Table 5 Dark Accent 4" w:uiPriority="50"/>
+    <w:lsdException w:name="Grid Table 6 Colorful Accent 4" w:uiPriority="51"/>
+    <w:lsdException w:name="Grid Table 7 Colorful Accent 4" w:uiPriority="52"/>
+    <w:lsdException w:name="Grid Table 1 Light Accent 5" w:uiPriority="46"/>
+    <w:lsdException w:name="Grid Table 2 Accent 5" w:uiPriority="47"/>
+    <w:lsdException w:name="Grid Table 3 Accent 5" w:uiPriority="48"/>
+    <w:lsdException w:name="Grid Table 4 Accent 5" w:uiPriority="49"/>
+    <w:lsdException w:name="Grid Table 5 Dark Accent 5" w:uiPriority="50"/>
+    <w:lsdException w:name="Grid Table 6 Colorful Accent 5" w:uiPriority="51"/>
+    <w:lsdException w:name="Grid Table 7 Colorful Accent 5" w:uiPriority="52"/>
+    <w:lsdException w:name="Grid Table 1 Light Accent 6" w:uiPriority="46"/>
+    <w:lsdException w:name="Grid Table 2 Accent 6" w:uiPriority="47"/>
+    <w:lsdException w:name="Grid Table 3 Accent 6" w:uiPriority="48"/>
+    <w:lsdException w:name="Grid Table 4 Accent 6" w:uiPriority="49"/>
+    <w:lsdException w:name="Grid Table 5 Dark Accent 6" w:uiPriority="50"/>
+    <w:lsdException w:name="Grid Table 6 Colorful Accent 6" w:uiPriority="51"/>
+    <w:lsdException w:name="Grid Table 7 Colorful Accent 6" w:uiPriority="52"/>
+    <w:lsdException w:name="List Table 1 Light" w:uiPriority="46"/>
+    <w:lsdException w:name="List Table 2" w:uiPriority="47"/>
+    <w:lsdException w:name="List Table 3" w:uiPriority="48"/>
+    <w:lsdException w:name="List Table 4" w:uiPriority="49"/>
+    <w:lsdException w:name="List Table 5 Dark" w:uiPriority="50"/>
+    <w:lsdException w:name="List Table 6 Colorful" w:uiPriority="51"/>
+    <w:lsdException w:name="List Table 7 Colorful" w:uiPriority="52"/>
+    <w:lsdException w:name="List Table 1 Light Accent 1" w:uiPriority="46"/>
+    <w:lsdException w:name="List Table 2 Accent 1" w:uiPriority="47"/>
+    <w:lsdException w:name="List Table 3 Accent 1" w:uiPriority="48"/>
+    <w:lsdException w:name="List Table 4 Accent 1" w:uiPriority="49"/>
+    <w:lsdException w:name="List Table 5 Dark Accent 1" w:uiPriority="50"/>
+    <w:lsdException w:name="List Table 6 Colorful Accent 1" w:uiPriority="51"/>
+    <w:lsdException w:name="List Table 7 Colorful Accent 1" w:uiPriority="52"/>
+    <w:lsdException w:name="List Table 1 Light Accent 2" w:uiPriority="46"/>
+    <w:lsdException w:name="List Table 2 Accent 2" w:uiPriority="47"/>
+    <w:lsdException w:name="List Table 3 Accent 2" w:uiPriority="48"/>
+    <w:lsdException w:name="List Table 4 Accent 2" w:uiPriority="49"/>
+    <w:lsdException w:name="List Table 5 Dark Accent 2" w:uiPriority="50"/>
+    <w:lsdException w:name="List Table 6 Colorful Accent 2" w:uiPriority="51"/>
+    <w:lsdException w:name="List Table 7 Colorful Accent 2" w:uiPriority="52"/>
+    <w:lsdException w:name="List Table 1 Light Accent 3" w:uiPriority="46"/>
+    <w:lsdException w:name="List Table 2 Accent 3" w:uiPriority="47"/>
+    <w:lsdException w:name="List Table 3 Accent 3" w:uiPriority="48"/>
+    <w:lsdException w:name="List Table 4 Accent 3" w:uiPriority="49"/>
+    <w:lsdException w:name="List Table 5 Dark Accent 3" w:uiPriority="50"/>
+    <w:lsdException w:name="List Table 6 Colorful Accent 3" w:uiPriority="51"/>
+    <w:lsdException w:name="List Table 7 Colorful Accent 3" w:uiPriority="52"/>
+    <w:lsdException w:name="List Table 1 Light Accent 4" w:uiPriority="46"/>
+    <w:lsdException w:name="List Table 2 Accent 4" w:uiPriority="47"/>
+    <w:lsdException w:name="List Table 3 Accent 4" w:uiPriority="48"/>
+    <w:lsdException w:name="List Table 4 Accent 4" w:uiPriority="49"/>
+    <w:lsdException w:name="List Table 5 Dark Accent 4" w:uiPriority="50"/>
+    <w:lsdException w:name="List Table 6 Colorful Accent 4" w:uiPriority="51"/>
+    <w:lsdException w:name="List Table 7 Colorful Accent 4" w:uiPriority="52"/>
+    <w:lsdException w:name="List Table 1 Light Accent 5" w:uiPriority="46"/>
+    <w:lsdException w:name="List Table 2 Accent 5" w:uiPriority="47"/>
+    <w:lsdException w:name="List Table 3 Accent 5" w:uiPriority="48"/>
+    <w:lsdException w:name="List Table 4 Accent 5" w:uiPriority="49"/>
+    <w:lsdException w:name="List Table 5 Dark Accent 5" w:uiPriority="50"/>
+    <w:lsdException w:name="List Table 6 Colorful Accent 5" w:uiPriority="51"/>
+    <w:lsdException w:name="List Table 7 Colorful Accent 5" w:uiPriority="52"/>
+    <w:lsdException w:name="List Table 1 Light Accent 6" w:uiPriority="46"/>
+    <w:lsdException w:name="List Table 2 Accent 6" w:uiPriority="47"/>
+    <w:lsdException w:name="List Table 3 Accent 6" w:uiPriority="48"/>
+    <w:lsdException w:name="List Table 4 Accent 6" w:uiPriority="49"/>
+    <w:lsdException w:name="List Table 5 Dark Accent 6" w:uiPriority="50"/>
+    <w:lsdException w:name="List Table 6 Colorful Accent 6" w:uiPriority="51"/>
+    <w:lsdException w:name="List Table 7 Colorful Accent 6" w:uiPriority="52"/>
   </w:latentStyles>
   <w:style w:type="paragraph" w:default="1" w:styleId="Normal">
     <w:name w:val="Normal"/>
@@ -3455,7 +3507,7 @@
 </file>
 
 <file path=customXml/itemProps1.xml><?xml version="1.0" encoding="utf-8"?>
-<ds:datastoreItem xmlns:ds="http://schemas.openxmlformats.org/officeDocument/2006/customXml" ds:itemID="{870BA2AE-1E5C-4090-BEBF-1D38E44B62B7}">
+<ds:datastoreItem xmlns:ds="http://schemas.openxmlformats.org/officeDocument/2006/customXml" ds:itemID="{07951411-4B2F-49F6-B2E1-81B8FEF85DFA}">
   <ds:schemaRefs>
     <ds:schemaRef ds:uri="http://schemas.openxmlformats.org/officeDocument/2006/bibliography"/>
   </ds:schemaRefs>

</xml_diff>